<commit_message>
Updated design doc with level design section and new milestones
</commit_message>
<xml_diff>
--- a/Game Design Document.docx
+++ b/Game Design Document.docx
@@ -4,88 +4,6 @@
   <w:body>
     <w:p>
       <w:pPr>
-        <w:pStyle w:val="NormalWeb"/>
-        <w:spacing w:before="0" w:beforeAutospacing="0" w:after="0" w:afterAutospacing="0"/>
-        <w:rPr>
-          <w:rFonts w:ascii="Calibri Light" w:hAnsi="Calibri Light" w:cs="Calibri Light"/>
-          <w:sz w:val="40"/>
-          <w:szCs w:val="40"/>
-        </w:rPr>
-      </w:pPr>
-      <w:bookmarkStart w:id="0" w:name="_GoBack"/>
-      <w:bookmarkEnd w:id="0"/>
-      <w:r>
-        <w:rPr>
-          <w:rFonts w:ascii="Calibri Light" w:hAnsi="Calibri Light" w:cs="Calibri Light"/>
-          <w:sz w:val="40"/>
-          <w:szCs w:val="40"/>
-        </w:rPr>
-        <w:t>Game Design Document</w:t>
-      </w:r>
-    </w:p>
-    <w:p>
-      <w:pPr>
-        <w:pStyle w:val="NormalWeb"/>
-        <w:spacing w:before="0" w:beforeAutospacing="0" w:after="0" w:afterAutospacing="0"/>
-        <w:rPr>
-          <w:rFonts w:ascii="Calibri" w:hAnsi="Calibri" w:cs="Calibri"/>
-          <w:color w:val="767676"/>
-          <w:sz w:val="20"/>
-          <w:szCs w:val="20"/>
-        </w:rPr>
-      </w:pPr>
-      <w:r>
-        <w:rPr>
-          <w:rFonts w:ascii="Calibri" w:hAnsi="Calibri" w:cs="Calibri"/>
-          <w:color w:val="767676"/>
-          <w:sz w:val="20"/>
-          <w:szCs w:val="20"/>
-        </w:rPr>
-        <w:t>10 August 2019</w:t>
-      </w:r>
-    </w:p>
-    <w:p>
-      <w:pPr>
-        <w:pStyle w:val="NormalWeb"/>
-        <w:spacing w:before="0" w:beforeAutospacing="0" w:after="0" w:afterAutospacing="0"/>
-        <w:rPr>
-          <w:rFonts w:ascii="Calibri" w:hAnsi="Calibri" w:cs="Calibri"/>
-          <w:color w:val="767676"/>
-          <w:sz w:val="20"/>
-          <w:szCs w:val="20"/>
-        </w:rPr>
-      </w:pPr>
-      <w:r>
-        <w:rPr>
-          <w:rFonts w:ascii="Calibri" w:hAnsi="Calibri" w:cs="Calibri"/>
-          <w:color w:val="767676"/>
-          <w:sz w:val="20"/>
-          <w:szCs w:val="20"/>
-        </w:rPr>
-        <w:t>13:44</w:t>
-      </w:r>
-    </w:p>
-    <w:p>
-      <w:pPr>
-        <w:pStyle w:val="NormalWeb"/>
-        <w:spacing w:before="0" w:beforeAutospacing="0" w:after="0" w:afterAutospacing="0"/>
-        <w:rPr>
-          <w:rFonts w:ascii="Calibri" w:hAnsi="Calibri" w:cs="Calibri"/>
-          <w:sz w:val="22"/>
-          <w:szCs w:val="22"/>
-        </w:rPr>
-      </w:pPr>
-      <w:r>
-        <w:rPr>
-          <w:rFonts w:ascii="Calibri" w:hAnsi="Calibri" w:cs="Calibri"/>
-          <w:sz w:val="22"/>
-          <w:szCs w:val="22"/>
-        </w:rPr>
-        <w:t> </w:t>
-      </w:r>
-    </w:p>
-    <w:p>
-      <w:pPr>
         <w:pStyle w:val="Heading2"/>
         <w:spacing w:before="360" w:beforeAutospacing="0" w:after="120" w:afterAutospacing="0"/>
         <w:rPr>
@@ -96,7 +14,7 @@
       </w:pPr>
       <w:r>
         <w:rPr>
-          <w:rFonts w:ascii="Calibri" w:eastAsia="Times New Roman" w:hAnsi="Calibri" w:cs="Calibri"/>
+          <w:rFonts w:ascii="Calibri" w:hAnsi="Calibri" w:cs="Calibri"/>
           <w:sz w:val="32"/>
           <w:szCs w:val="32"/>
         </w:rPr>
@@ -129,14 +47,14 @@
         <w:pStyle w:val="Heading2"/>
         <w:spacing w:before="360" w:beforeAutospacing="0" w:after="120" w:afterAutospacing="0"/>
         <w:rPr>
-          <w:rFonts w:ascii="Calibri" w:eastAsia="Times New Roman" w:hAnsi="Calibri" w:cs="Calibri"/>
+          <w:rFonts w:ascii="Calibri" w:hAnsi="Calibri" w:cs="Calibri"/>
           <w:sz w:val="32"/>
           <w:szCs w:val="32"/>
         </w:rPr>
       </w:pPr>
       <w:r>
         <w:rPr>
-          <w:rFonts w:ascii="Calibri" w:eastAsia="Times New Roman" w:hAnsi="Calibri" w:cs="Calibri"/>
+          <w:rFonts w:ascii="Calibri" w:hAnsi="Calibri" w:cs="Calibri"/>
           <w:sz w:val="32"/>
           <w:szCs w:val="32"/>
         </w:rPr>
@@ -147,20 +65,20 @@
       <w:pPr>
         <w:numPr>
           <w:ilvl w:val="0"/>
-          <w:numId w:val="1"/>
+          <w:numId w:val="15"/>
         </w:numPr>
         <w:ind w:left="540"/>
         <w:textAlignment w:val="center"/>
         <w:rPr>
-          <w:rFonts w:ascii="Calibri" w:eastAsia="Times New Roman" w:hAnsi="Calibri" w:cs="Calibri"/>
-          <w:color w:val="000000"/>
-          <w:sz w:val="22"/>
-          <w:szCs w:val="22"/>
-        </w:rPr>
-      </w:pPr>
-      <w:r>
-        <w:rPr>
-          <w:rFonts w:ascii="Calibri" w:eastAsia="Times New Roman" w:hAnsi="Calibri" w:cs="Calibri"/>
+          <w:rFonts w:ascii="Calibri" w:hAnsi="Calibri" w:cs="Calibri"/>
+          <w:color w:val="000000"/>
+          <w:sz w:val="22"/>
+          <w:szCs w:val="22"/>
+        </w:rPr>
+      </w:pPr>
+      <w:r>
+        <w:rPr>
+          <w:rFonts w:ascii="Calibri" w:hAnsi="Calibri" w:cs="Calibri"/>
           <w:color w:val="000000"/>
           <w:sz w:val="22"/>
           <w:szCs w:val="22"/>
@@ -172,20 +90,20 @@
       <w:pPr>
         <w:numPr>
           <w:ilvl w:val="0"/>
-          <w:numId w:val="1"/>
+          <w:numId w:val="15"/>
         </w:numPr>
         <w:ind w:left="540"/>
         <w:textAlignment w:val="center"/>
         <w:rPr>
-          <w:rFonts w:ascii="Calibri" w:eastAsia="Times New Roman" w:hAnsi="Calibri" w:cs="Calibri"/>
-          <w:color w:val="000000"/>
-          <w:sz w:val="22"/>
-          <w:szCs w:val="22"/>
-        </w:rPr>
-      </w:pPr>
-      <w:r>
-        <w:rPr>
-          <w:rFonts w:ascii="Calibri" w:eastAsia="Times New Roman" w:hAnsi="Calibri" w:cs="Calibri"/>
+          <w:rFonts w:ascii="Calibri" w:hAnsi="Calibri" w:cs="Calibri"/>
+          <w:color w:val="000000"/>
+          <w:sz w:val="22"/>
+          <w:szCs w:val="22"/>
+        </w:rPr>
+      </w:pPr>
+      <w:r>
+        <w:rPr>
+          <w:rFonts w:ascii="Calibri" w:hAnsi="Calibri" w:cs="Calibri"/>
           <w:color w:val="000000"/>
           <w:sz w:val="22"/>
           <w:szCs w:val="22"/>
@@ -197,20 +115,20 @@
       <w:pPr>
         <w:numPr>
           <w:ilvl w:val="0"/>
-          <w:numId w:val="1"/>
+          <w:numId w:val="15"/>
         </w:numPr>
         <w:ind w:left="540"/>
         <w:textAlignment w:val="center"/>
         <w:rPr>
-          <w:rFonts w:ascii="Calibri" w:eastAsia="Times New Roman" w:hAnsi="Calibri" w:cs="Calibri"/>
-          <w:color w:val="000000"/>
-          <w:sz w:val="22"/>
-          <w:szCs w:val="22"/>
-        </w:rPr>
-      </w:pPr>
-      <w:r>
-        <w:rPr>
-          <w:rFonts w:ascii="Calibri" w:eastAsia="Times New Roman" w:hAnsi="Calibri" w:cs="Calibri"/>
+          <w:rFonts w:ascii="Calibri" w:hAnsi="Calibri" w:cs="Calibri"/>
+          <w:color w:val="000000"/>
+          <w:sz w:val="22"/>
+          <w:szCs w:val="22"/>
+        </w:rPr>
+      </w:pPr>
+      <w:r>
+        <w:rPr>
+          <w:rFonts w:ascii="Calibri" w:hAnsi="Calibri" w:cs="Calibri"/>
           <w:color w:val="000000"/>
           <w:sz w:val="22"/>
           <w:szCs w:val="22"/>
@@ -223,14 +141,14 @@
         <w:pStyle w:val="Heading2"/>
         <w:spacing w:before="360" w:beforeAutospacing="0" w:after="120" w:afterAutospacing="0"/>
         <w:rPr>
-          <w:rFonts w:ascii="Calibri" w:eastAsia="Times New Roman" w:hAnsi="Calibri" w:cs="Calibri"/>
+          <w:rFonts w:ascii="Calibri" w:hAnsi="Calibri" w:cs="Calibri"/>
           <w:sz w:val="32"/>
           <w:szCs w:val="32"/>
         </w:rPr>
       </w:pPr>
       <w:r>
         <w:rPr>
-          <w:rFonts w:ascii="Calibri" w:eastAsia="Times New Roman" w:hAnsi="Calibri" w:cs="Calibri"/>
+          <w:rFonts w:ascii="Calibri" w:hAnsi="Calibri" w:cs="Calibri"/>
           <w:sz w:val="32"/>
           <w:szCs w:val="32"/>
         </w:rPr>
@@ -329,20 +247,20 @@
       <w:pPr>
         <w:numPr>
           <w:ilvl w:val="0"/>
-          <w:numId w:val="2"/>
+          <w:numId w:val="16"/>
         </w:numPr>
         <w:ind w:left="540"/>
         <w:textAlignment w:val="center"/>
         <w:rPr>
-          <w:rFonts w:ascii="Calibri" w:eastAsia="Times New Roman" w:hAnsi="Calibri" w:cs="Calibri"/>
-          <w:color w:val="000000"/>
-          <w:sz w:val="22"/>
-          <w:szCs w:val="22"/>
-        </w:rPr>
-      </w:pPr>
-      <w:r>
-        <w:rPr>
-          <w:rFonts w:ascii="Calibri" w:eastAsia="Times New Roman" w:hAnsi="Calibri" w:cs="Calibri"/>
+          <w:rFonts w:ascii="Calibri" w:hAnsi="Calibri" w:cs="Calibri"/>
+          <w:color w:val="000000"/>
+          <w:sz w:val="22"/>
+          <w:szCs w:val="22"/>
+        </w:rPr>
+      </w:pPr>
+      <w:r>
+        <w:rPr>
+          <w:rFonts w:ascii="Calibri" w:hAnsi="Calibri" w:cs="Calibri"/>
           <w:color w:val="000000"/>
           <w:sz w:val="22"/>
           <w:szCs w:val="22"/>
@@ -354,20 +272,20 @@
       <w:pPr>
         <w:numPr>
           <w:ilvl w:val="0"/>
-          <w:numId w:val="2"/>
+          <w:numId w:val="16"/>
         </w:numPr>
         <w:ind w:left="540"/>
         <w:textAlignment w:val="center"/>
         <w:rPr>
-          <w:rFonts w:ascii="Calibri" w:eastAsia="Times New Roman" w:hAnsi="Calibri" w:cs="Calibri"/>
-          <w:color w:val="000000"/>
-          <w:sz w:val="22"/>
-          <w:szCs w:val="22"/>
-        </w:rPr>
-      </w:pPr>
-      <w:r>
-        <w:rPr>
-          <w:rFonts w:ascii="Calibri" w:eastAsia="Times New Roman" w:hAnsi="Calibri" w:cs="Calibri"/>
+          <w:rFonts w:ascii="Calibri" w:hAnsi="Calibri" w:cs="Calibri"/>
+          <w:color w:val="000000"/>
+          <w:sz w:val="22"/>
+          <w:szCs w:val="22"/>
+        </w:rPr>
+      </w:pPr>
+      <w:r>
+        <w:rPr>
+          <w:rFonts w:ascii="Calibri" w:hAnsi="Calibri" w:cs="Calibri"/>
           <w:color w:val="000000"/>
           <w:sz w:val="22"/>
           <w:szCs w:val="22"/>
@@ -379,34 +297,25 @@
       <w:pPr>
         <w:numPr>
           <w:ilvl w:val="0"/>
-          <w:numId w:val="2"/>
+          <w:numId w:val="16"/>
         </w:numPr>
         <w:ind w:left="540"/>
         <w:textAlignment w:val="center"/>
         <w:rPr>
-          <w:rFonts w:ascii="Calibri" w:eastAsia="Times New Roman" w:hAnsi="Calibri" w:cs="Calibri"/>
-          <w:color w:val="000000"/>
-          <w:sz w:val="22"/>
-          <w:szCs w:val="22"/>
-        </w:rPr>
-      </w:pPr>
-      <w:r>
-        <w:rPr>
-          <w:rFonts w:ascii="Calibri" w:eastAsia="Times New Roman" w:hAnsi="Calibri" w:cs="Calibri"/>
-          <w:color w:val="000000"/>
-          <w:sz w:val="22"/>
-          <w:szCs w:val="22"/>
-        </w:rPr>
-        <w:t>Gather collectibles throughout the levels to earn points f</w:t>
-      </w:r>
-      <w:r>
-        <w:rPr>
-          <w:rFonts w:ascii="Calibri" w:eastAsia="Times New Roman" w:hAnsi="Calibri" w:cs="Calibri"/>
-          <w:color w:val="000000"/>
-          <w:sz w:val="22"/>
-          <w:szCs w:val="22"/>
-        </w:rPr>
-        <w:t>or a higher score</w:t>
+          <w:rFonts w:ascii="Calibri" w:hAnsi="Calibri" w:cs="Calibri"/>
+          <w:color w:val="000000"/>
+          <w:sz w:val="22"/>
+          <w:szCs w:val="22"/>
+        </w:rPr>
+      </w:pPr>
+      <w:r>
+        <w:rPr>
+          <w:rFonts w:ascii="Calibri" w:hAnsi="Calibri" w:cs="Calibri"/>
+          <w:color w:val="000000"/>
+          <w:sz w:val="22"/>
+          <w:szCs w:val="22"/>
+        </w:rPr>
+        <w:t>Gather collectibles throughout the levels to earn points for a higher score</w:t>
       </w:r>
     </w:p>
     <w:p>
@@ -414,14 +323,14 @@
         <w:pStyle w:val="Heading2"/>
         <w:spacing w:before="360" w:beforeAutospacing="0" w:after="120" w:afterAutospacing="0"/>
         <w:rPr>
-          <w:rFonts w:ascii="Calibri" w:eastAsia="Times New Roman" w:hAnsi="Calibri" w:cs="Calibri"/>
+          <w:rFonts w:ascii="Calibri" w:hAnsi="Calibri" w:cs="Calibri"/>
           <w:sz w:val="32"/>
           <w:szCs w:val="32"/>
         </w:rPr>
       </w:pPr>
       <w:r>
         <w:rPr>
-          <w:rFonts w:ascii="Calibri" w:eastAsia="Times New Roman" w:hAnsi="Calibri" w:cs="Calibri"/>
+          <w:rFonts w:ascii="Calibri" w:hAnsi="Calibri" w:cs="Calibri"/>
           <w:sz w:val="32"/>
           <w:szCs w:val="32"/>
         </w:rPr>
@@ -453,20 +362,20 @@
       <w:pPr>
         <w:numPr>
           <w:ilvl w:val="0"/>
-          <w:numId w:val="3"/>
+          <w:numId w:val="17"/>
         </w:numPr>
         <w:ind w:left="540"/>
         <w:textAlignment w:val="center"/>
         <w:rPr>
-          <w:rFonts w:ascii="Calibri" w:eastAsia="Times New Roman" w:hAnsi="Calibri" w:cs="Calibri"/>
-          <w:color w:val="000000"/>
-          <w:sz w:val="22"/>
-          <w:szCs w:val="22"/>
-        </w:rPr>
-      </w:pPr>
-      <w:r>
-        <w:rPr>
-          <w:rFonts w:ascii="Calibri" w:eastAsia="Times New Roman" w:hAnsi="Calibri" w:cs="Calibri"/>
+          <w:rFonts w:ascii="Calibri" w:hAnsi="Calibri" w:cs="Calibri"/>
+          <w:color w:val="000000"/>
+          <w:sz w:val="22"/>
+          <w:szCs w:val="22"/>
+        </w:rPr>
+      </w:pPr>
+      <w:r>
+        <w:rPr>
+          <w:rFonts w:ascii="Calibri" w:hAnsi="Calibri" w:cs="Calibri"/>
           <w:color w:val="000000"/>
           <w:sz w:val="22"/>
           <w:szCs w:val="22"/>
@@ -478,20 +387,20 @@
       <w:pPr>
         <w:numPr>
           <w:ilvl w:val="0"/>
-          <w:numId w:val="3"/>
+          <w:numId w:val="17"/>
         </w:numPr>
         <w:ind w:left="540"/>
         <w:textAlignment w:val="center"/>
         <w:rPr>
-          <w:rFonts w:ascii="Calibri" w:eastAsia="Times New Roman" w:hAnsi="Calibri" w:cs="Calibri"/>
-          <w:color w:val="000000"/>
-          <w:sz w:val="22"/>
-          <w:szCs w:val="22"/>
-        </w:rPr>
-      </w:pPr>
-      <w:r>
-        <w:rPr>
-          <w:rFonts w:ascii="Calibri" w:eastAsia="Times New Roman" w:hAnsi="Calibri" w:cs="Calibri"/>
+          <w:rFonts w:ascii="Calibri" w:hAnsi="Calibri" w:cs="Calibri"/>
+          <w:color w:val="000000"/>
+          <w:sz w:val="22"/>
+          <w:szCs w:val="22"/>
+        </w:rPr>
+      </w:pPr>
+      <w:r>
+        <w:rPr>
+          <w:rFonts w:ascii="Calibri" w:hAnsi="Calibri" w:cs="Calibri"/>
           <w:color w:val="000000"/>
           <w:sz w:val="22"/>
           <w:szCs w:val="22"/>
@@ -547,20 +456,20 @@
       <w:pPr>
         <w:numPr>
           <w:ilvl w:val="0"/>
-          <w:numId w:val="4"/>
+          <w:numId w:val="18"/>
         </w:numPr>
         <w:ind w:left="540"/>
         <w:textAlignment w:val="center"/>
         <w:rPr>
-          <w:rFonts w:ascii="Calibri" w:eastAsia="Times New Roman" w:hAnsi="Calibri" w:cs="Calibri"/>
-          <w:color w:val="000000"/>
-          <w:sz w:val="22"/>
-          <w:szCs w:val="22"/>
-        </w:rPr>
-      </w:pPr>
-      <w:r>
-        <w:rPr>
-          <w:rFonts w:ascii="Calibri" w:eastAsia="Times New Roman" w:hAnsi="Calibri" w:cs="Calibri"/>
+          <w:rFonts w:ascii="Calibri" w:hAnsi="Calibri" w:cs="Calibri"/>
+          <w:color w:val="000000"/>
+          <w:sz w:val="22"/>
+          <w:szCs w:val="22"/>
+        </w:rPr>
+      </w:pPr>
+      <w:r>
+        <w:rPr>
+          <w:rFonts w:ascii="Calibri" w:hAnsi="Calibri" w:cs="Calibri"/>
           <w:color w:val="000000"/>
           <w:sz w:val="22"/>
           <w:szCs w:val="22"/>
@@ -572,20 +481,20 @@
       <w:pPr>
         <w:numPr>
           <w:ilvl w:val="0"/>
-          <w:numId w:val="4"/>
+          <w:numId w:val="18"/>
         </w:numPr>
         <w:ind w:left="540"/>
         <w:textAlignment w:val="center"/>
         <w:rPr>
-          <w:rFonts w:ascii="Calibri" w:eastAsia="Times New Roman" w:hAnsi="Calibri" w:cs="Calibri"/>
-          <w:color w:val="000000"/>
-          <w:sz w:val="22"/>
-          <w:szCs w:val="22"/>
-        </w:rPr>
-      </w:pPr>
-      <w:r>
-        <w:rPr>
-          <w:rFonts w:ascii="Calibri" w:eastAsia="Times New Roman" w:hAnsi="Calibri" w:cs="Calibri"/>
+          <w:rFonts w:ascii="Calibri" w:hAnsi="Calibri" w:cs="Calibri"/>
+          <w:color w:val="000000"/>
+          <w:sz w:val="22"/>
+          <w:szCs w:val="22"/>
+        </w:rPr>
+      </w:pPr>
+      <w:r>
+        <w:rPr>
+          <w:rFonts w:ascii="Calibri" w:hAnsi="Calibri" w:cs="Calibri"/>
           <w:color w:val="000000"/>
           <w:sz w:val="22"/>
           <w:szCs w:val="22"/>
@@ -598,123 +507,324 @@
         <w:pStyle w:val="Heading2"/>
         <w:spacing w:before="360" w:beforeAutospacing="0" w:after="120" w:afterAutospacing="0"/>
         <w:rPr>
-          <w:rFonts w:ascii="Calibri" w:eastAsia="Times New Roman" w:hAnsi="Calibri" w:cs="Calibri"/>
+          <w:rFonts w:ascii="Calibri" w:hAnsi="Calibri" w:cs="Calibri"/>
           <w:sz w:val="32"/>
           <w:szCs w:val="32"/>
         </w:rPr>
       </w:pPr>
       <w:r>
         <w:rPr>
-          <w:rFonts w:ascii="Calibri" w:eastAsia="Times New Roman" w:hAnsi="Calibri" w:cs="Calibri"/>
+          <w:rFonts w:ascii="Calibri" w:hAnsi="Calibri" w:cs="Calibri"/>
           <w:sz w:val="32"/>
           <w:szCs w:val="32"/>
         </w:rPr>
-        <w:t>Art Style</w:t>
+        <w:t>Level Design - Key Aspects</w:t>
       </w:r>
     </w:p>
     <w:p>
       <w:pPr>
         <w:numPr>
           <w:ilvl w:val="0"/>
-          <w:numId w:val="5"/>
+          <w:numId w:val="19"/>
         </w:numPr>
         <w:ind w:left="540"/>
         <w:textAlignment w:val="center"/>
         <w:rPr>
-          <w:rFonts w:ascii="Calibri" w:eastAsia="Times New Roman" w:hAnsi="Calibri" w:cs="Calibri"/>
-          <w:color w:val="000000"/>
-          <w:sz w:val="22"/>
-          <w:szCs w:val="22"/>
-        </w:rPr>
-      </w:pPr>
-      <w:r>
-        <w:rPr>
-          <w:rFonts w:ascii="Calibri" w:eastAsia="Times New Roman" w:hAnsi="Calibri" w:cs="Calibri"/>
-          <w:color w:val="000000"/>
-          <w:sz w:val="22"/>
-          <w:szCs w:val="22"/>
-        </w:rPr>
-        <w:t>Tile-based pixel art</w:t>
+          <w:rFonts w:ascii="Calibri" w:hAnsi="Calibri" w:cs="Calibri"/>
+          <w:sz w:val="22"/>
+          <w:szCs w:val="22"/>
+        </w:rPr>
+      </w:pPr>
+      <w:r>
+        <w:rPr>
+          <w:rFonts w:ascii="Calibri" w:hAnsi="Calibri" w:cs="Calibri"/>
+          <w:sz w:val="22"/>
+          <w:szCs w:val="22"/>
+        </w:rPr>
+        <w:t>Two paths to the end of a level</w:t>
+      </w:r>
+    </w:p>
+    <w:p>
+      <w:pPr>
+        <w:numPr>
+          <w:ilvl w:val="1"/>
+          <w:numId w:val="20"/>
+        </w:numPr>
+        <w:ind w:left="1080"/>
+        <w:textAlignment w:val="center"/>
+        <w:rPr>
+          <w:rFonts w:ascii="Calibri" w:hAnsi="Calibri" w:cs="Calibri"/>
+          <w:sz w:val="22"/>
+          <w:szCs w:val="22"/>
+        </w:rPr>
+      </w:pPr>
+      <w:r>
+        <w:rPr>
+          <w:rFonts w:ascii="Calibri" w:hAnsi="Calibri" w:cs="Calibri"/>
+          <w:sz w:val="22"/>
+          <w:szCs w:val="22"/>
+        </w:rPr>
+        <w:t>An easy path with minimum rewards</w:t>
+      </w:r>
+    </w:p>
+    <w:p>
+      <w:pPr>
+        <w:numPr>
+          <w:ilvl w:val="1"/>
+          <w:numId w:val="20"/>
+        </w:numPr>
+        <w:ind w:left="1080"/>
+        <w:textAlignment w:val="center"/>
+        <w:rPr>
+          <w:rFonts w:ascii="Calibri" w:hAnsi="Calibri" w:cs="Calibri"/>
+          <w:sz w:val="22"/>
+          <w:szCs w:val="22"/>
+        </w:rPr>
+      </w:pPr>
+      <w:r>
+        <w:rPr>
+          <w:rFonts w:ascii="Calibri" w:hAnsi="Calibri" w:cs="Calibri"/>
+          <w:sz w:val="22"/>
+          <w:szCs w:val="22"/>
+        </w:rPr>
+        <w:t>A difficult path with many rewards</w:t>
       </w:r>
     </w:p>
     <w:p>
       <w:pPr>
         <w:numPr>
           <w:ilvl w:val="0"/>
-          <w:numId w:val="5"/>
+          <w:numId w:val="20"/>
         </w:numPr>
         <w:ind w:left="540"/>
         <w:textAlignment w:val="center"/>
         <w:rPr>
-          <w:rFonts w:ascii="Calibri" w:eastAsia="Times New Roman" w:hAnsi="Calibri" w:cs="Calibri"/>
-          <w:color w:val="000000"/>
-          <w:sz w:val="22"/>
-          <w:szCs w:val="22"/>
-        </w:rPr>
-      </w:pPr>
-      <w:r>
-        <w:rPr>
-          <w:rFonts w:ascii="Calibri" w:eastAsia="Times New Roman" w:hAnsi="Calibri" w:cs="Calibri"/>
-          <w:color w:val="000000"/>
-          <w:sz w:val="22"/>
-          <w:szCs w:val="22"/>
-        </w:rPr>
-        <w:t>Cartoony/uplifting similar to Monster Sanctuary</w:t>
+          <w:rFonts w:ascii="Calibri" w:hAnsi="Calibri" w:cs="Calibri"/>
+          <w:sz w:val="22"/>
+          <w:szCs w:val="22"/>
+        </w:rPr>
+      </w:pPr>
+      <w:r>
+        <w:rPr>
+          <w:rFonts w:ascii="Calibri" w:hAnsi="Calibri" w:cs="Calibri"/>
+          <w:sz w:val="22"/>
+          <w:szCs w:val="22"/>
+        </w:rPr>
+        <w:t>A mechanic that acts as a timer for the level</w:t>
+      </w:r>
+    </w:p>
+    <w:p>
+      <w:pPr>
+        <w:numPr>
+          <w:ilvl w:val="1"/>
+          <w:numId w:val="21"/>
+        </w:numPr>
+        <w:ind w:left="1080"/>
+        <w:textAlignment w:val="center"/>
+        <w:rPr>
+          <w:rFonts w:ascii="Calibri" w:hAnsi="Calibri" w:cs="Calibri"/>
+          <w:sz w:val="22"/>
+          <w:szCs w:val="22"/>
+        </w:rPr>
+      </w:pPr>
+      <w:r>
+        <w:rPr>
+          <w:rFonts w:ascii="Calibri" w:hAnsi="Calibri" w:cs="Calibri"/>
+          <w:sz w:val="22"/>
+          <w:szCs w:val="22"/>
+        </w:rPr>
+        <w:t>Rising water/lava</w:t>
+      </w:r>
+    </w:p>
+    <w:p>
+      <w:pPr>
+        <w:numPr>
+          <w:ilvl w:val="1"/>
+          <w:numId w:val="21"/>
+        </w:numPr>
+        <w:ind w:left="1080"/>
+        <w:textAlignment w:val="center"/>
+        <w:rPr>
+          <w:rFonts w:ascii="Calibri" w:hAnsi="Calibri" w:cs="Calibri"/>
+          <w:sz w:val="22"/>
+          <w:szCs w:val="22"/>
+        </w:rPr>
+      </w:pPr>
+      <w:r>
+        <w:rPr>
+          <w:rFonts w:ascii="Calibri" w:hAnsi="Calibri" w:cs="Calibri"/>
+          <w:sz w:val="22"/>
+          <w:szCs w:val="22"/>
+        </w:rPr>
+        <w:t>Falling spikes</w:t>
       </w:r>
     </w:p>
     <w:p>
       <w:pPr>
         <w:numPr>
           <w:ilvl w:val="0"/>
-          <w:numId w:val="5"/>
+          <w:numId w:val="21"/>
         </w:numPr>
         <w:ind w:left="540"/>
         <w:textAlignment w:val="center"/>
         <w:rPr>
-          <w:rFonts w:ascii="Calibri" w:eastAsia="Times New Roman" w:hAnsi="Calibri" w:cs="Calibri"/>
-          <w:color w:val="000000"/>
-          <w:sz w:val="22"/>
-          <w:szCs w:val="22"/>
-        </w:rPr>
-      </w:pPr>
-      <w:r>
-        <w:rPr>
-          <w:rFonts w:ascii="Calibri" w:eastAsia="Times New Roman" w:hAnsi="Calibri" w:cs="Calibri"/>
-          <w:color w:val="000000"/>
-          <w:sz w:val="22"/>
-          <w:szCs w:val="22"/>
-        </w:rPr>
-        <w:t xml:space="preserve">Example: </w:t>
+          <w:rFonts w:ascii="Calibri" w:hAnsi="Calibri" w:cs="Calibri"/>
+          <w:sz w:val="22"/>
+          <w:szCs w:val="22"/>
+        </w:rPr>
+      </w:pPr>
+      <w:r>
+        <w:rPr>
+          <w:rFonts w:ascii="Calibri" w:hAnsi="Calibri" w:cs="Calibri"/>
+          <w:sz w:val="22"/>
+          <w:szCs w:val="22"/>
+        </w:rPr>
+        <w:t>Vertically focused platforming</w:t>
+      </w:r>
+    </w:p>
+    <w:p>
+      <w:pPr>
+        <w:pStyle w:val="Heading2"/>
+        <w:spacing w:before="360" w:beforeAutospacing="0" w:after="120" w:afterAutospacing="0"/>
+        <w:rPr>
+          <w:rFonts w:ascii="Calibri" w:hAnsi="Calibri" w:cs="Calibri"/>
+          <w:sz w:val="32"/>
+          <w:szCs w:val="32"/>
+        </w:rPr>
+      </w:pPr>
+      <w:r>
+        <w:rPr>
+          <w:rFonts w:ascii="Calibri" w:hAnsi="Calibri" w:cs="Calibri"/>
+          <w:sz w:val="32"/>
+          <w:szCs w:val="32"/>
+        </w:rPr>
+        <w:t>Art Style</w:t>
       </w:r>
     </w:p>
     <w:p>
       <w:pPr>
         <w:numPr>
           <w:ilvl w:val="0"/>
-          <w:numId w:val="5"/>
+          <w:numId w:val="22"/>
         </w:numPr>
         <w:ind w:left="540"/>
         <w:textAlignment w:val="center"/>
         <w:rPr>
-          <w:rFonts w:ascii="Calibri" w:eastAsia="Times New Roman" w:hAnsi="Calibri" w:cs="Calibri"/>
-          <w:color w:val="000000"/>
-          <w:sz w:val="22"/>
-          <w:szCs w:val="22"/>
-        </w:rPr>
-      </w:pPr>
-      <w:r>
-        <w:rPr>
-          <w:rFonts w:ascii="Calibri" w:eastAsia="Times New Roman" w:hAnsi="Calibri" w:cs="Calibri"/>
+          <w:rFonts w:ascii="Calibri" w:hAnsi="Calibri" w:cs="Calibri"/>
+          <w:color w:val="000000"/>
+          <w:sz w:val="22"/>
+          <w:szCs w:val="22"/>
+        </w:rPr>
+      </w:pPr>
+      <w:r>
+        <w:rPr>
+          <w:rFonts w:ascii="Calibri" w:hAnsi="Calibri" w:cs="Calibri"/>
+          <w:color w:val="000000"/>
+          <w:sz w:val="22"/>
+          <w:szCs w:val="22"/>
+        </w:rPr>
+        <w:t>Tile-based pixel art</w:t>
+      </w:r>
+    </w:p>
+    <w:p>
+      <w:pPr>
+        <w:numPr>
+          <w:ilvl w:val="0"/>
+          <w:numId w:val="22"/>
+        </w:numPr>
+        <w:ind w:left="540"/>
+        <w:textAlignment w:val="center"/>
+        <w:rPr>
+          <w:rFonts w:ascii="Calibri" w:hAnsi="Calibri" w:cs="Calibri"/>
+          <w:color w:val="000000"/>
+          <w:sz w:val="22"/>
+          <w:szCs w:val="22"/>
+        </w:rPr>
+      </w:pPr>
+      <w:r>
+        <w:rPr>
+          <w:rFonts w:ascii="Calibri" w:hAnsi="Calibri" w:cs="Calibri"/>
+          <w:color w:val="000000"/>
+          <w:sz w:val="22"/>
+          <w:szCs w:val="22"/>
+        </w:rPr>
+        <w:t xml:space="preserve">Cartoony/uplifting </w:t>
+      </w:r>
+      <w:proofErr w:type="gramStart"/>
+      <w:r>
+        <w:rPr>
+          <w:rFonts w:ascii="Calibri" w:hAnsi="Calibri" w:cs="Calibri"/>
+          <w:color w:val="000000"/>
+          <w:sz w:val="22"/>
+          <w:szCs w:val="22"/>
+        </w:rPr>
+        <w:t>similar to</w:t>
+      </w:r>
+      <w:proofErr w:type="gramEnd"/>
+      <w:r>
+        <w:rPr>
+          <w:rFonts w:ascii="Calibri" w:hAnsi="Calibri" w:cs="Calibri"/>
+          <w:color w:val="000000"/>
+          <w:sz w:val="22"/>
+          <w:szCs w:val="22"/>
+        </w:rPr>
+        <w:t xml:space="preserve"> Monster Sanctuary</w:t>
+      </w:r>
+    </w:p>
+    <w:p>
+      <w:pPr>
+        <w:numPr>
+          <w:ilvl w:val="0"/>
+          <w:numId w:val="22"/>
+        </w:numPr>
+        <w:ind w:left="540"/>
+        <w:textAlignment w:val="center"/>
+        <w:rPr>
+          <w:rFonts w:ascii="Calibri" w:hAnsi="Calibri" w:cs="Calibri"/>
+          <w:color w:val="000000"/>
+          <w:sz w:val="22"/>
+          <w:szCs w:val="22"/>
+        </w:rPr>
+      </w:pPr>
+      <w:r>
+        <w:rPr>
+          <w:rFonts w:ascii="Calibri" w:hAnsi="Calibri" w:cs="Calibri"/>
+          <w:color w:val="000000"/>
+          <w:sz w:val="22"/>
+          <w:szCs w:val="22"/>
+        </w:rPr>
+        <w:t xml:space="preserve">Example: </w:t>
+      </w:r>
+    </w:p>
+    <w:p>
+      <w:pPr>
+        <w:numPr>
+          <w:ilvl w:val="0"/>
+          <w:numId w:val="22"/>
+        </w:numPr>
+        <w:ind w:left="540"/>
+        <w:textAlignment w:val="center"/>
+        <w:rPr>
+          <w:rFonts w:ascii="Calibri" w:hAnsi="Calibri" w:cs="Calibri"/>
+          <w:color w:val="000000"/>
+          <w:sz w:val="22"/>
+          <w:szCs w:val="22"/>
+        </w:rPr>
+      </w:pPr>
+      <w:r>
+        <w:rPr>
+          <w:rFonts w:ascii="Calibri" w:hAnsi="Calibri" w:cs="Calibri"/>
           <w:noProof/>
           <w:color w:val="000000"/>
           <w:sz w:val="22"/>
           <w:szCs w:val="22"/>
         </w:rPr>
+        <w:lastRenderedPageBreak/>
         <w:drawing>
-          <wp:inline distT="0" distB="0" distL="0" distR="0">
+          <wp:inline distT="0" distB="0" distL="0" distR="0" wp14:anchorId="69703D56" wp14:editId="5C5599F7">
             <wp:extent cx="2895600" cy="1628775"/>
             <wp:effectExtent l="0" t="0" r="0" b="9525"/>
-            <wp:docPr id="1" name="Picture 1"/>
+            <wp:docPr id="2" name="Picture 2"/>
             <wp:cNvGraphicFramePr>
               <a:graphicFrameLocks xmlns:a="http://schemas.openxmlformats.org/drawingml/2006/main" noChangeAspect="1"/>
             </wp:cNvGraphicFramePr>
@@ -765,18 +875,17 @@
         <w:pStyle w:val="Heading2"/>
         <w:spacing w:before="360" w:beforeAutospacing="0" w:after="120" w:afterAutospacing="0"/>
         <w:rPr>
-          <w:rFonts w:ascii="Calibri" w:eastAsia="Times New Roman" w:hAnsi="Calibri" w:cs="Calibri"/>
+          <w:rFonts w:ascii="Calibri" w:hAnsi="Calibri" w:cs="Calibri"/>
           <w:sz w:val="32"/>
           <w:szCs w:val="32"/>
         </w:rPr>
       </w:pPr>
       <w:r>
         <w:rPr>
-          <w:rFonts w:ascii="Calibri" w:eastAsia="Times New Roman" w:hAnsi="Calibri" w:cs="Calibri"/>
+          <w:rFonts w:ascii="Calibri" w:hAnsi="Calibri" w:cs="Calibri"/>
           <w:sz w:val="32"/>
           <w:szCs w:val="32"/>
         </w:rPr>
-        <w:lastRenderedPageBreak/>
         <w:t>Music &amp; Sound</w:t>
       </w:r>
     </w:p>
@@ -813,19 +922,19 @@
       <w:pPr>
         <w:numPr>
           <w:ilvl w:val="0"/>
-          <w:numId w:val="6"/>
+          <w:numId w:val="23"/>
         </w:numPr>
         <w:ind w:left="540"/>
         <w:textAlignment w:val="center"/>
         <w:rPr>
-          <w:rFonts w:ascii="Calibri" w:eastAsia="Times New Roman" w:hAnsi="Calibri" w:cs="Calibri"/>
-          <w:sz w:val="22"/>
-          <w:szCs w:val="22"/>
-        </w:rPr>
-      </w:pPr>
-      <w:r>
-        <w:rPr>
-          <w:rFonts w:ascii="Calibri" w:eastAsia="Times New Roman" w:hAnsi="Calibri" w:cs="Calibri"/>
+          <w:rFonts w:ascii="Calibri" w:hAnsi="Calibri" w:cs="Calibri"/>
+          <w:sz w:val="22"/>
+          <w:szCs w:val="22"/>
+        </w:rPr>
+      </w:pPr>
+      <w:r>
+        <w:rPr>
+          <w:rFonts w:ascii="Calibri" w:hAnsi="Calibri" w:cs="Calibri"/>
           <w:sz w:val="22"/>
           <w:szCs w:val="22"/>
         </w:rPr>
@@ -836,19 +945,19 @@
       <w:pPr>
         <w:numPr>
           <w:ilvl w:val="0"/>
-          <w:numId w:val="6"/>
+          <w:numId w:val="23"/>
         </w:numPr>
         <w:ind w:left="540"/>
         <w:textAlignment w:val="center"/>
         <w:rPr>
-          <w:rFonts w:ascii="Calibri" w:eastAsia="Times New Roman" w:hAnsi="Calibri" w:cs="Calibri"/>
-          <w:sz w:val="22"/>
-          <w:szCs w:val="22"/>
-        </w:rPr>
-      </w:pPr>
-      <w:r>
-        <w:rPr>
-          <w:rFonts w:ascii="Calibri" w:eastAsia="Times New Roman" w:hAnsi="Calibri" w:cs="Calibri"/>
+          <w:rFonts w:ascii="Calibri" w:hAnsi="Calibri" w:cs="Calibri"/>
+          <w:sz w:val="22"/>
+          <w:szCs w:val="22"/>
+        </w:rPr>
+      </w:pPr>
+      <w:r>
+        <w:rPr>
+          <w:rFonts w:ascii="Calibri" w:hAnsi="Calibri" w:cs="Calibri"/>
           <w:sz w:val="22"/>
           <w:szCs w:val="22"/>
         </w:rPr>
@@ -858,7 +967,7 @@
         <w:r>
           <w:rPr>
             <w:rStyle w:val="Hyperlink"/>
-            <w:rFonts w:ascii="Calibri" w:eastAsia="Times New Roman" w:hAnsi="Calibri" w:cs="Calibri"/>
+            <w:rFonts w:ascii="Calibri" w:hAnsi="Calibri" w:cs="Calibri"/>
             <w:sz w:val="22"/>
             <w:szCs w:val="22"/>
           </w:rPr>
@@ -910,19 +1019,19 @@
       <w:pPr>
         <w:numPr>
           <w:ilvl w:val="0"/>
-          <w:numId w:val="7"/>
+          <w:numId w:val="24"/>
         </w:numPr>
         <w:ind w:left="540"/>
         <w:textAlignment w:val="center"/>
         <w:rPr>
-          <w:rFonts w:ascii="Calibri" w:eastAsia="Times New Roman" w:hAnsi="Calibri" w:cs="Calibri"/>
-          <w:sz w:val="22"/>
-          <w:szCs w:val="22"/>
-        </w:rPr>
-      </w:pPr>
-      <w:r>
-        <w:rPr>
-          <w:rFonts w:ascii="Calibri" w:eastAsia="Times New Roman" w:hAnsi="Calibri" w:cs="Calibri"/>
+          <w:rFonts w:ascii="Calibri" w:hAnsi="Calibri" w:cs="Calibri"/>
+          <w:sz w:val="22"/>
+          <w:szCs w:val="22"/>
+        </w:rPr>
+      </w:pPr>
+      <w:r>
+        <w:rPr>
+          <w:rFonts w:ascii="Calibri" w:hAnsi="Calibri" w:cs="Calibri"/>
           <w:sz w:val="22"/>
           <w:szCs w:val="22"/>
         </w:rPr>
@@ -933,19 +1042,19 @@
       <w:pPr>
         <w:numPr>
           <w:ilvl w:val="0"/>
-          <w:numId w:val="7"/>
+          <w:numId w:val="24"/>
         </w:numPr>
         <w:ind w:left="540"/>
         <w:textAlignment w:val="center"/>
         <w:rPr>
-          <w:rFonts w:ascii="Calibri" w:eastAsia="Times New Roman" w:hAnsi="Calibri" w:cs="Calibri"/>
-          <w:sz w:val="22"/>
-          <w:szCs w:val="22"/>
-        </w:rPr>
-      </w:pPr>
-      <w:r>
-        <w:rPr>
-          <w:rFonts w:ascii="Calibri" w:eastAsia="Times New Roman" w:hAnsi="Calibri" w:cs="Calibri"/>
+          <w:rFonts w:ascii="Calibri" w:hAnsi="Calibri" w:cs="Calibri"/>
+          <w:sz w:val="22"/>
+          <w:szCs w:val="22"/>
+        </w:rPr>
+      </w:pPr>
+      <w:r>
+        <w:rPr>
+          <w:rFonts w:ascii="Calibri" w:hAnsi="Calibri" w:cs="Calibri"/>
           <w:sz w:val="22"/>
           <w:szCs w:val="22"/>
         </w:rPr>
@@ -956,19 +1065,19 @@
       <w:pPr>
         <w:numPr>
           <w:ilvl w:val="0"/>
-          <w:numId w:val="7"/>
+          <w:numId w:val="24"/>
         </w:numPr>
         <w:ind w:left="540"/>
         <w:textAlignment w:val="center"/>
         <w:rPr>
-          <w:rFonts w:ascii="Calibri" w:eastAsia="Times New Roman" w:hAnsi="Calibri" w:cs="Calibri"/>
-          <w:sz w:val="22"/>
-          <w:szCs w:val="22"/>
-        </w:rPr>
-      </w:pPr>
-      <w:r>
-        <w:rPr>
-          <w:rFonts w:ascii="Calibri" w:eastAsia="Times New Roman" w:hAnsi="Calibri" w:cs="Calibri"/>
+          <w:rFonts w:ascii="Calibri" w:hAnsi="Calibri" w:cs="Calibri"/>
+          <w:sz w:val="22"/>
+          <w:szCs w:val="22"/>
+        </w:rPr>
+      </w:pPr>
+      <w:r>
+        <w:rPr>
+          <w:rFonts w:ascii="Calibri" w:hAnsi="Calibri" w:cs="Calibri"/>
           <w:sz w:val="22"/>
           <w:szCs w:val="22"/>
         </w:rPr>
@@ -980,14 +1089,14 @@
         <w:pStyle w:val="Heading2"/>
         <w:spacing w:before="360" w:beforeAutospacing="0" w:after="120" w:afterAutospacing="0"/>
         <w:rPr>
-          <w:rFonts w:ascii="Calibri" w:eastAsia="Times New Roman" w:hAnsi="Calibri" w:cs="Calibri"/>
+          <w:rFonts w:ascii="Calibri" w:hAnsi="Calibri" w:cs="Calibri"/>
           <w:sz w:val="32"/>
           <w:szCs w:val="32"/>
         </w:rPr>
       </w:pPr>
       <w:r>
         <w:rPr>
-          <w:rFonts w:ascii="Calibri" w:eastAsia="Times New Roman" w:hAnsi="Calibri" w:cs="Calibri"/>
+          <w:rFonts w:ascii="Calibri" w:hAnsi="Calibri" w:cs="Calibri"/>
           <w:sz w:val="32"/>
           <w:szCs w:val="32"/>
         </w:rPr>
@@ -1012,36 +1121,27 @@
           <w:sz w:val="22"/>
           <w:szCs w:val="22"/>
         </w:rPr>
-        <w:t>Mile</w:t>
-      </w:r>
-      <w:r>
-        <w:rPr>
-          <w:rFonts w:ascii="Calibri" w:hAnsi="Calibri" w:cs="Calibri"/>
-          <w:color w:val="000000"/>
-          <w:sz w:val="22"/>
-          <w:szCs w:val="22"/>
-        </w:rPr>
-        <w:t>stone 1:</w:t>
+        <w:t>Milestone 1:</w:t>
       </w:r>
     </w:p>
     <w:p>
       <w:pPr>
         <w:numPr>
           <w:ilvl w:val="0"/>
-          <w:numId w:val="8"/>
+          <w:numId w:val="25"/>
         </w:numPr>
         <w:ind w:left="540"/>
         <w:textAlignment w:val="center"/>
         <w:rPr>
-          <w:rFonts w:ascii="Calibri" w:eastAsia="Times New Roman" w:hAnsi="Calibri" w:cs="Calibri"/>
-          <w:color w:val="000000"/>
-          <w:sz w:val="22"/>
-          <w:szCs w:val="22"/>
-        </w:rPr>
-      </w:pPr>
-      <w:r>
-        <w:rPr>
-          <w:rFonts w:ascii="Calibri" w:eastAsia="Times New Roman" w:hAnsi="Calibri" w:cs="Calibri"/>
+          <w:rFonts w:ascii="Calibri" w:hAnsi="Calibri" w:cs="Calibri"/>
+          <w:color w:val="000000"/>
+          <w:sz w:val="22"/>
+          <w:szCs w:val="22"/>
+        </w:rPr>
+      </w:pPr>
+      <w:r>
+        <w:rPr>
+          <w:rFonts w:ascii="Calibri" w:hAnsi="Calibri" w:cs="Calibri"/>
           <w:color w:val="000000"/>
           <w:sz w:val="22"/>
           <w:szCs w:val="22"/>
@@ -1053,20 +1153,20 @@
       <w:pPr>
         <w:numPr>
           <w:ilvl w:val="0"/>
-          <w:numId w:val="8"/>
+          <w:numId w:val="25"/>
         </w:numPr>
         <w:ind w:left="540"/>
         <w:textAlignment w:val="center"/>
         <w:rPr>
-          <w:rFonts w:ascii="Calibri" w:eastAsia="Times New Roman" w:hAnsi="Calibri" w:cs="Calibri"/>
-          <w:color w:val="000000"/>
-          <w:sz w:val="22"/>
-          <w:szCs w:val="22"/>
-        </w:rPr>
-      </w:pPr>
-      <w:r>
-        <w:rPr>
-          <w:rFonts w:ascii="Calibri" w:eastAsia="Times New Roman" w:hAnsi="Calibri" w:cs="Calibri"/>
+          <w:rFonts w:ascii="Calibri" w:hAnsi="Calibri" w:cs="Calibri"/>
+          <w:color w:val="000000"/>
+          <w:sz w:val="22"/>
+          <w:szCs w:val="22"/>
+        </w:rPr>
+      </w:pPr>
+      <w:r>
+        <w:rPr>
+          <w:rFonts w:ascii="Calibri" w:hAnsi="Calibri" w:cs="Calibri"/>
           <w:color w:val="000000"/>
           <w:sz w:val="22"/>
           <w:szCs w:val="22"/>
@@ -1078,20 +1178,20 @@
       <w:pPr>
         <w:numPr>
           <w:ilvl w:val="0"/>
-          <w:numId w:val="8"/>
+          <w:numId w:val="25"/>
         </w:numPr>
         <w:ind w:left="540"/>
         <w:textAlignment w:val="center"/>
         <w:rPr>
-          <w:rFonts w:ascii="Calibri" w:eastAsia="Times New Roman" w:hAnsi="Calibri" w:cs="Calibri"/>
-          <w:color w:val="000000"/>
-          <w:sz w:val="22"/>
-          <w:szCs w:val="22"/>
-        </w:rPr>
-      </w:pPr>
-      <w:r>
-        <w:rPr>
-          <w:rFonts w:ascii="Calibri" w:eastAsia="Times New Roman" w:hAnsi="Calibri" w:cs="Calibri"/>
+          <w:rFonts w:ascii="Calibri" w:hAnsi="Calibri" w:cs="Calibri"/>
+          <w:color w:val="000000"/>
+          <w:sz w:val="22"/>
+          <w:szCs w:val="22"/>
+        </w:rPr>
+      </w:pPr>
+      <w:r>
+        <w:rPr>
+          <w:rFonts w:ascii="Calibri" w:hAnsi="Calibri" w:cs="Calibri"/>
           <w:color w:val="000000"/>
           <w:sz w:val="22"/>
           <w:szCs w:val="22"/>
@@ -1145,20 +1245,20 @@
       <w:pPr>
         <w:numPr>
           <w:ilvl w:val="0"/>
-          <w:numId w:val="9"/>
+          <w:numId w:val="26"/>
         </w:numPr>
         <w:ind w:left="540"/>
         <w:textAlignment w:val="center"/>
         <w:rPr>
-          <w:rFonts w:ascii="Calibri" w:eastAsia="Times New Roman" w:hAnsi="Calibri" w:cs="Calibri"/>
-          <w:color w:val="000000"/>
-          <w:sz w:val="22"/>
-          <w:szCs w:val="22"/>
-        </w:rPr>
-      </w:pPr>
-      <w:r>
-        <w:rPr>
-          <w:rFonts w:ascii="Calibri" w:eastAsia="Times New Roman" w:hAnsi="Calibri" w:cs="Calibri"/>
+          <w:rFonts w:ascii="Calibri" w:hAnsi="Calibri" w:cs="Calibri"/>
+          <w:color w:val="000000"/>
+          <w:sz w:val="22"/>
+          <w:szCs w:val="22"/>
+        </w:rPr>
+      </w:pPr>
+      <w:r>
+        <w:rPr>
+          <w:rFonts w:ascii="Calibri" w:hAnsi="Calibri" w:cs="Calibri"/>
           <w:color w:val="000000"/>
           <w:sz w:val="22"/>
           <w:szCs w:val="22"/>
@@ -1170,20 +1270,20 @@
       <w:pPr>
         <w:numPr>
           <w:ilvl w:val="0"/>
-          <w:numId w:val="9"/>
+          <w:numId w:val="26"/>
         </w:numPr>
         <w:ind w:left="540"/>
         <w:textAlignment w:val="center"/>
         <w:rPr>
-          <w:rFonts w:ascii="Calibri" w:eastAsia="Times New Roman" w:hAnsi="Calibri" w:cs="Calibri"/>
-          <w:color w:val="000000"/>
-          <w:sz w:val="22"/>
-          <w:szCs w:val="22"/>
-        </w:rPr>
-      </w:pPr>
-      <w:r>
-        <w:rPr>
-          <w:rFonts w:ascii="Calibri" w:eastAsia="Times New Roman" w:hAnsi="Calibri" w:cs="Calibri"/>
+          <w:rFonts w:ascii="Calibri" w:hAnsi="Calibri" w:cs="Calibri"/>
+          <w:color w:val="000000"/>
+          <w:sz w:val="22"/>
+          <w:szCs w:val="22"/>
+        </w:rPr>
+      </w:pPr>
+      <w:r>
+        <w:rPr>
+          <w:rFonts w:ascii="Calibri" w:hAnsi="Calibri" w:cs="Calibri"/>
           <w:color w:val="000000"/>
           <w:sz w:val="22"/>
           <w:szCs w:val="22"/>
@@ -1195,20 +1295,20 @@
       <w:pPr>
         <w:numPr>
           <w:ilvl w:val="0"/>
-          <w:numId w:val="9"/>
+          <w:numId w:val="26"/>
         </w:numPr>
         <w:ind w:left="540"/>
         <w:textAlignment w:val="center"/>
         <w:rPr>
-          <w:rFonts w:ascii="Calibri" w:eastAsia="Times New Roman" w:hAnsi="Calibri" w:cs="Calibri"/>
-          <w:color w:val="000000"/>
-          <w:sz w:val="22"/>
-          <w:szCs w:val="22"/>
-        </w:rPr>
-      </w:pPr>
-      <w:r>
-        <w:rPr>
-          <w:rFonts w:ascii="Calibri" w:eastAsia="Times New Roman" w:hAnsi="Calibri" w:cs="Calibri"/>
+          <w:rFonts w:ascii="Calibri" w:hAnsi="Calibri" w:cs="Calibri"/>
+          <w:color w:val="000000"/>
+          <w:sz w:val="22"/>
+          <w:szCs w:val="22"/>
+        </w:rPr>
+      </w:pPr>
+      <w:r>
+        <w:rPr>
+          <w:rFonts w:ascii="Calibri" w:hAnsi="Calibri" w:cs="Calibri"/>
           <w:color w:val="000000"/>
           <w:sz w:val="22"/>
           <w:szCs w:val="22"/>
@@ -1220,20 +1320,20 @@
       <w:pPr>
         <w:numPr>
           <w:ilvl w:val="0"/>
-          <w:numId w:val="9"/>
+          <w:numId w:val="26"/>
         </w:numPr>
         <w:ind w:left="540"/>
         <w:textAlignment w:val="center"/>
         <w:rPr>
-          <w:rFonts w:ascii="Calibri" w:eastAsia="Times New Roman" w:hAnsi="Calibri" w:cs="Calibri"/>
-          <w:color w:val="000000"/>
-          <w:sz w:val="22"/>
-          <w:szCs w:val="22"/>
-        </w:rPr>
-      </w:pPr>
-      <w:r>
-        <w:rPr>
-          <w:rFonts w:ascii="Calibri" w:eastAsia="Times New Roman" w:hAnsi="Calibri" w:cs="Calibri"/>
+          <w:rFonts w:ascii="Calibri" w:hAnsi="Calibri" w:cs="Calibri"/>
+          <w:color w:val="000000"/>
+          <w:sz w:val="22"/>
+          <w:szCs w:val="22"/>
+        </w:rPr>
+      </w:pPr>
+      <w:r>
+        <w:rPr>
+          <w:rFonts w:ascii="Calibri" w:hAnsi="Calibri" w:cs="Calibri"/>
           <w:color w:val="000000"/>
           <w:sz w:val="22"/>
           <w:szCs w:val="22"/>
@@ -1287,20 +1387,20 @@
       <w:pPr>
         <w:numPr>
           <w:ilvl w:val="0"/>
-          <w:numId w:val="10"/>
+          <w:numId w:val="27"/>
         </w:numPr>
         <w:ind w:left="540"/>
         <w:textAlignment w:val="center"/>
         <w:rPr>
-          <w:rFonts w:ascii="Calibri" w:eastAsia="Times New Roman" w:hAnsi="Calibri" w:cs="Calibri"/>
-          <w:color w:val="000000"/>
-          <w:sz w:val="22"/>
-          <w:szCs w:val="22"/>
-        </w:rPr>
-      </w:pPr>
-      <w:r>
-        <w:rPr>
-          <w:rFonts w:ascii="Calibri" w:eastAsia="Times New Roman" w:hAnsi="Calibri" w:cs="Calibri"/>
+          <w:rFonts w:ascii="Calibri" w:hAnsi="Calibri" w:cs="Calibri"/>
+          <w:color w:val="000000"/>
+          <w:sz w:val="22"/>
+          <w:szCs w:val="22"/>
+        </w:rPr>
+      </w:pPr>
+      <w:r>
+        <w:rPr>
+          <w:rFonts w:ascii="Calibri" w:hAnsi="Calibri" w:cs="Calibri"/>
           <w:color w:val="000000"/>
           <w:sz w:val="22"/>
           <w:szCs w:val="22"/>
@@ -1312,20 +1412,20 @@
       <w:pPr>
         <w:numPr>
           <w:ilvl w:val="0"/>
-          <w:numId w:val="10"/>
+          <w:numId w:val="27"/>
         </w:numPr>
         <w:ind w:left="540"/>
         <w:textAlignment w:val="center"/>
         <w:rPr>
-          <w:rFonts w:ascii="Calibri" w:eastAsia="Times New Roman" w:hAnsi="Calibri" w:cs="Calibri"/>
-          <w:color w:val="000000"/>
-          <w:sz w:val="22"/>
-          <w:szCs w:val="22"/>
-        </w:rPr>
-      </w:pPr>
-      <w:r>
-        <w:rPr>
-          <w:rFonts w:ascii="Calibri" w:eastAsia="Times New Roman" w:hAnsi="Calibri" w:cs="Calibri"/>
+          <w:rFonts w:ascii="Calibri" w:hAnsi="Calibri" w:cs="Calibri"/>
+          <w:color w:val="000000"/>
+          <w:sz w:val="22"/>
+          <w:szCs w:val="22"/>
+        </w:rPr>
+      </w:pPr>
+      <w:r>
+        <w:rPr>
+          <w:rFonts w:ascii="Calibri" w:hAnsi="Calibri" w:cs="Calibri"/>
           <w:color w:val="000000"/>
           <w:sz w:val="22"/>
           <w:szCs w:val="22"/>
@@ -1337,20 +1437,20 @@
       <w:pPr>
         <w:numPr>
           <w:ilvl w:val="0"/>
-          <w:numId w:val="10"/>
+          <w:numId w:val="27"/>
         </w:numPr>
         <w:ind w:left="540"/>
         <w:textAlignment w:val="center"/>
         <w:rPr>
-          <w:rFonts w:ascii="Calibri" w:eastAsia="Times New Roman" w:hAnsi="Calibri" w:cs="Calibri"/>
-          <w:color w:val="000000"/>
-          <w:sz w:val="22"/>
-          <w:szCs w:val="22"/>
-        </w:rPr>
-      </w:pPr>
-      <w:r>
-        <w:rPr>
-          <w:rFonts w:ascii="Calibri" w:eastAsia="Times New Roman" w:hAnsi="Calibri" w:cs="Calibri"/>
+          <w:rFonts w:ascii="Calibri" w:hAnsi="Calibri" w:cs="Calibri"/>
+          <w:color w:val="000000"/>
+          <w:sz w:val="22"/>
+          <w:szCs w:val="22"/>
+        </w:rPr>
+      </w:pPr>
+      <w:r>
+        <w:rPr>
+          <w:rFonts w:ascii="Calibri" w:hAnsi="Calibri" w:cs="Calibri"/>
           <w:color w:val="000000"/>
           <w:sz w:val="22"/>
           <w:szCs w:val="22"/>
@@ -1362,20 +1462,20 @@
       <w:pPr>
         <w:numPr>
           <w:ilvl w:val="0"/>
-          <w:numId w:val="10"/>
+          <w:numId w:val="27"/>
         </w:numPr>
         <w:ind w:left="540"/>
         <w:textAlignment w:val="center"/>
         <w:rPr>
-          <w:rFonts w:ascii="Calibri" w:eastAsia="Times New Roman" w:hAnsi="Calibri" w:cs="Calibri"/>
-          <w:color w:val="000000"/>
-          <w:sz w:val="22"/>
-          <w:szCs w:val="22"/>
-        </w:rPr>
-      </w:pPr>
-      <w:r>
-        <w:rPr>
-          <w:rFonts w:ascii="Calibri" w:eastAsia="Times New Roman" w:hAnsi="Calibri" w:cs="Calibri"/>
+          <w:rFonts w:ascii="Calibri" w:hAnsi="Calibri" w:cs="Calibri"/>
+          <w:color w:val="000000"/>
+          <w:sz w:val="22"/>
+          <w:szCs w:val="22"/>
+        </w:rPr>
+      </w:pPr>
+      <w:r>
+        <w:rPr>
+          <w:rFonts w:ascii="Calibri" w:hAnsi="Calibri" w:cs="Calibri"/>
           <w:color w:val="000000"/>
           <w:sz w:val="22"/>
           <w:szCs w:val="22"/>
@@ -1429,20 +1529,20 @@
       <w:pPr>
         <w:numPr>
           <w:ilvl w:val="0"/>
-          <w:numId w:val="11"/>
+          <w:numId w:val="28"/>
         </w:numPr>
         <w:ind w:left="540"/>
         <w:textAlignment w:val="center"/>
         <w:rPr>
-          <w:rFonts w:ascii="Calibri" w:eastAsia="Times New Roman" w:hAnsi="Calibri" w:cs="Calibri"/>
-          <w:color w:val="000000"/>
-          <w:sz w:val="22"/>
-          <w:szCs w:val="22"/>
-        </w:rPr>
-      </w:pPr>
-      <w:r>
-        <w:rPr>
-          <w:rFonts w:ascii="Calibri" w:eastAsia="Times New Roman" w:hAnsi="Calibri" w:cs="Calibri"/>
+          <w:rFonts w:ascii="Calibri" w:hAnsi="Calibri" w:cs="Calibri"/>
+          <w:color w:val="000000"/>
+          <w:sz w:val="22"/>
+          <w:szCs w:val="22"/>
+        </w:rPr>
+      </w:pPr>
+      <w:r>
+        <w:rPr>
+          <w:rFonts w:ascii="Calibri" w:hAnsi="Calibri" w:cs="Calibri"/>
           <w:color w:val="000000"/>
           <w:sz w:val="22"/>
           <w:szCs w:val="22"/>
@@ -1454,20 +1554,20 @@
       <w:pPr>
         <w:numPr>
           <w:ilvl w:val="0"/>
-          <w:numId w:val="11"/>
+          <w:numId w:val="28"/>
         </w:numPr>
         <w:ind w:left="540"/>
         <w:textAlignment w:val="center"/>
         <w:rPr>
-          <w:rFonts w:ascii="Calibri" w:eastAsia="Times New Roman" w:hAnsi="Calibri" w:cs="Calibri"/>
-          <w:color w:val="000000"/>
-          <w:sz w:val="22"/>
-          <w:szCs w:val="22"/>
-        </w:rPr>
-      </w:pPr>
-      <w:r>
-        <w:rPr>
-          <w:rFonts w:ascii="Calibri" w:eastAsia="Times New Roman" w:hAnsi="Calibri" w:cs="Calibri"/>
+          <w:rFonts w:ascii="Calibri" w:hAnsi="Calibri" w:cs="Calibri"/>
+          <w:color w:val="000000"/>
+          <w:sz w:val="22"/>
+          <w:szCs w:val="22"/>
+        </w:rPr>
+      </w:pPr>
+      <w:r>
+        <w:rPr>
+          <w:rFonts w:ascii="Calibri" w:hAnsi="Calibri" w:cs="Calibri"/>
           <w:color w:val="000000"/>
           <w:sz w:val="22"/>
           <w:szCs w:val="22"/>
@@ -1479,54 +1579,45 @@
       <w:pPr>
         <w:numPr>
           <w:ilvl w:val="0"/>
-          <w:numId w:val="11"/>
+          <w:numId w:val="28"/>
         </w:numPr>
         <w:ind w:left="540"/>
         <w:textAlignment w:val="center"/>
         <w:rPr>
-          <w:rFonts w:ascii="Calibri" w:eastAsia="Times New Roman" w:hAnsi="Calibri" w:cs="Calibri"/>
-          <w:color w:val="000000"/>
-          <w:sz w:val="22"/>
-          <w:szCs w:val="22"/>
-        </w:rPr>
-      </w:pPr>
-      <w:r>
-        <w:rPr>
-          <w:rFonts w:ascii="Calibri" w:eastAsia="Times New Roman" w:hAnsi="Calibri" w:cs="Calibri"/>
-          <w:color w:val="000000"/>
-          <w:sz w:val="22"/>
-          <w:szCs w:val="22"/>
-        </w:rPr>
-        <w:t>Point syst</w:t>
-      </w:r>
-      <w:r>
-        <w:rPr>
-          <w:rFonts w:ascii="Calibri" w:eastAsia="Times New Roman" w:hAnsi="Calibri" w:cs="Calibri"/>
-          <w:color w:val="000000"/>
-          <w:sz w:val="22"/>
-          <w:szCs w:val="22"/>
-        </w:rPr>
-        <w:t>em</w:t>
+          <w:rFonts w:ascii="Calibri" w:hAnsi="Calibri" w:cs="Calibri"/>
+          <w:color w:val="000000"/>
+          <w:sz w:val="22"/>
+          <w:szCs w:val="22"/>
+        </w:rPr>
+      </w:pPr>
+      <w:r>
+        <w:rPr>
+          <w:rFonts w:ascii="Calibri" w:hAnsi="Calibri" w:cs="Calibri"/>
+          <w:color w:val="000000"/>
+          <w:sz w:val="22"/>
+          <w:szCs w:val="22"/>
+        </w:rPr>
+        <w:t>Point system</w:t>
       </w:r>
     </w:p>
     <w:p>
       <w:pPr>
         <w:numPr>
           <w:ilvl w:val="0"/>
-          <w:numId w:val="11"/>
+          <w:numId w:val="28"/>
         </w:numPr>
         <w:ind w:left="540"/>
         <w:textAlignment w:val="center"/>
         <w:rPr>
-          <w:rFonts w:ascii="Calibri" w:eastAsia="Times New Roman" w:hAnsi="Calibri" w:cs="Calibri"/>
-          <w:color w:val="000000"/>
-          <w:sz w:val="22"/>
-          <w:szCs w:val="22"/>
-        </w:rPr>
-      </w:pPr>
-      <w:r>
-        <w:rPr>
-          <w:rFonts w:ascii="Calibri" w:eastAsia="Times New Roman" w:hAnsi="Calibri" w:cs="Calibri"/>
+          <w:rFonts w:ascii="Calibri" w:hAnsi="Calibri" w:cs="Calibri"/>
+          <w:color w:val="000000"/>
+          <w:sz w:val="22"/>
+          <w:szCs w:val="22"/>
+        </w:rPr>
+      </w:pPr>
+      <w:r>
+        <w:rPr>
+          <w:rFonts w:ascii="Calibri" w:hAnsi="Calibri" w:cs="Calibri"/>
           <w:color w:val="000000"/>
           <w:sz w:val="22"/>
           <w:szCs w:val="22"/>
@@ -1580,20 +1671,20 @@
       <w:pPr>
         <w:numPr>
           <w:ilvl w:val="0"/>
-          <w:numId w:val="12"/>
+          <w:numId w:val="29"/>
         </w:numPr>
         <w:ind w:left="540"/>
         <w:textAlignment w:val="center"/>
         <w:rPr>
-          <w:rFonts w:ascii="Calibri" w:eastAsia="Times New Roman" w:hAnsi="Calibri" w:cs="Calibri"/>
-          <w:color w:val="000000"/>
-          <w:sz w:val="22"/>
-          <w:szCs w:val="22"/>
-        </w:rPr>
-      </w:pPr>
-      <w:r>
-        <w:rPr>
-          <w:rFonts w:ascii="Calibri" w:eastAsia="Times New Roman" w:hAnsi="Calibri" w:cs="Calibri"/>
+          <w:rFonts w:ascii="Calibri" w:hAnsi="Calibri" w:cs="Calibri"/>
+          <w:color w:val="000000"/>
+          <w:sz w:val="22"/>
+          <w:szCs w:val="22"/>
+        </w:rPr>
+      </w:pPr>
+      <w:r>
+        <w:rPr>
+          <w:rFonts w:ascii="Calibri" w:hAnsi="Calibri" w:cs="Calibri"/>
           <w:color w:val="000000"/>
           <w:sz w:val="22"/>
           <w:szCs w:val="22"/>
@@ -1605,24 +1696,25 @@
       <w:pPr>
         <w:numPr>
           <w:ilvl w:val="0"/>
-          <w:numId w:val="12"/>
+          <w:numId w:val="29"/>
         </w:numPr>
         <w:ind w:left="540"/>
         <w:textAlignment w:val="center"/>
         <w:rPr>
-          <w:rFonts w:ascii="Calibri" w:eastAsia="Times New Roman" w:hAnsi="Calibri" w:cs="Calibri"/>
-          <w:color w:val="000000"/>
-          <w:sz w:val="22"/>
-          <w:szCs w:val="22"/>
-        </w:rPr>
-      </w:pPr>
-      <w:r>
-        <w:rPr>
-          <w:rFonts w:ascii="Calibri" w:eastAsia="Times New Roman" w:hAnsi="Calibri" w:cs="Calibri"/>
-          <w:color w:val="000000"/>
-          <w:sz w:val="22"/>
-          <w:szCs w:val="22"/>
-        </w:rPr>
+          <w:rFonts w:ascii="Calibri" w:hAnsi="Calibri" w:cs="Calibri"/>
+          <w:color w:val="000000"/>
+          <w:sz w:val="22"/>
+          <w:szCs w:val="22"/>
+        </w:rPr>
+      </w:pPr>
+      <w:r>
+        <w:rPr>
+          <w:rFonts w:ascii="Calibri" w:hAnsi="Calibri" w:cs="Calibri"/>
+          <w:color w:val="000000"/>
+          <w:sz w:val="22"/>
+          <w:szCs w:val="22"/>
+        </w:rPr>
+        <w:lastRenderedPageBreak/>
         <w:t>Game complete screen</w:t>
       </w:r>
     </w:p>
@@ -1630,20 +1722,20 @@
       <w:pPr>
         <w:numPr>
           <w:ilvl w:val="0"/>
-          <w:numId w:val="12"/>
+          <w:numId w:val="29"/>
         </w:numPr>
         <w:ind w:left="540"/>
         <w:textAlignment w:val="center"/>
         <w:rPr>
-          <w:rFonts w:ascii="Calibri" w:eastAsia="Times New Roman" w:hAnsi="Calibri" w:cs="Calibri"/>
-          <w:color w:val="000000"/>
-          <w:sz w:val="22"/>
-          <w:szCs w:val="22"/>
-        </w:rPr>
-      </w:pPr>
-      <w:r>
-        <w:rPr>
-          <w:rFonts w:ascii="Calibri" w:eastAsia="Times New Roman" w:hAnsi="Calibri" w:cs="Calibri"/>
+          <w:rFonts w:ascii="Calibri" w:hAnsi="Calibri" w:cs="Calibri"/>
+          <w:color w:val="000000"/>
+          <w:sz w:val="22"/>
+          <w:szCs w:val="22"/>
+        </w:rPr>
+      </w:pPr>
+      <w:r>
+        <w:rPr>
+          <w:rFonts w:ascii="Calibri" w:hAnsi="Calibri" w:cs="Calibri"/>
           <w:color w:val="000000"/>
           <w:sz w:val="22"/>
           <w:szCs w:val="22"/>
@@ -1697,20 +1789,20 @@
       <w:pPr>
         <w:numPr>
           <w:ilvl w:val="0"/>
-          <w:numId w:val="13"/>
+          <w:numId w:val="30"/>
         </w:numPr>
         <w:ind w:left="540"/>
         <w:textAlignment w:val="center"/>
         <w:rPr>
-          <w:rFonts w:ascii="Calibri" w:eastAsia="Times New Roman" w:hAnsi="Calibri" w:cs="Calibri"/>
-          <w:color w:val="000000"/>
-          <w:sz w:val="22"/>
-          <w:szCs w:val="22"/>
-        </w:rPr>
-      </w:pPr>
-      <w:r>
-        <w:rPr>
-          <w:rFonts w:ascii="Calibri" w:eastAsia="Times New Roman" w:hAnsi="Calibri" w:cs="Calibri"/>
+          <w:rFonts w:ascii="Calibri" w:hAnsi="Calibri" w:cs="Calibri"/>
+          <w:color w:val="000000"/>
+          <w:sz w:val="22"/>
+          <w:szCs w:val="22"/>
+        </w:rPr>
+      </w:pPr>
+      <w:r>
+        <w:rPr>
+          <w:rFonts w:ascii="Calibri" w:hAnsi="Calibri" w:cs="Calibri"/>
           <w:color w:val="000000"/>
           <w:sz w:val="22"/>
           <w:szCs w:val="22"/>
@@ -1722,20 +1814,20 @@
       <w:pPr>
         <w:numPr>
           <w:ilvl w:val="0"/>
-          <w:numId w:val="13"/>
+          <w:numId w:val="30"/>
         </w:numPr>
         <w:ind w:left="540"/>
         <w:textAlignment w:val="center"/>
         <w:rPr>
-          <w:rFonts w:ascii="Calibri" w:eastAsia="Times New Roman" w:hAnsi="Calibri" w:cs="Calibri"/>
-          <w:color w:val="000000"/>
-          <w:sz w:val="22"/>
-          <w:szCs w:val="22"/>
-        </w:rPr>
-      </w:pPr>
-      <w:r>
-        <w:rPr>
-          <w:rFonts w:ascii="Calibri" w:eastAsia="Times New Roman" w:hAnsi="Calibri" w:cs="Calibri"/>
+          <w:rFonts w:ascii="Calibri" w:hAnsi="Calibri" w:cs="Calibri"/>
+          <w:color w:val="000000"/>
+          <w:sz w:val="22"/>
+          <w:szCs w:val="22"/>
+        </w:rPr>
+      </w:pPr>
+      <w:r>
+        <w:rPr>
+          <w:rFonts w:ascii="Calibri" w:hAnsi="Calibri" w:cs="Calibri"/>
           <w:color w:val="000000"/>
           <w:sz w:val="22"/>
           <w:szCs w:val="22"/>
@@ -1747,20 +1839,20 @@
       <w:pPr>
         <w:numPr>
           <w:ilvl w:val="0"/>
-          <w:numId w:val="13"/>
+          <w:numId w:val="30"/>
         </w:numPr>
         <w:ind w:left="540"/>
         <w:textAlignment w:val="center"/>
         <w:rPr>
-          <w:rFonts w:ascii="Calibri" w:eastAsia="Times New Roman" w:hAnsi="Calibri" w:cs="Calibri"/>
-          <w:color w:val="000000"/>
-          <w:sz w:val="22"/>
-          <w:szCs w:val="22"/>
-        </w:rPr>
-      </w:pPr>
-      <w:r>
-        <w:rPr>
-          <w:rFonts w:ascii="Calibri" w:eastAsia="Times New Roman" w:hAnsi="Calibri" w:cs="Calibri"/>
+          <w:rFonts w:ascii="Calibri" w:hAnsi="Calibri" w:cs="Calibri"/>
+          <w:color w:val="000000"/>
+          <w:sz w:val="22"/>
+          <w:szCs w:val="22"/>
+        </w:rPr>
+      </w:pPr>
+      <w:r>
+        <w:rPr>
+          <w:rFonts w:ascii="Calibri" w:hAnsi="Calibri" w:cs="Calibri"/>
           <w:color w:val="000000"/>
           <w:sz w:val="22"/>
           <w:szCs w:val="22"/>
@@ -1814,26 +1906,101 @@
       <w:pPr>
         <w:numPr>
           <w:ilvl w:val="0"/>
-          <w:numId w:val="14"/>
+          <w:numId w:val="31"/>
         </w:numPr>
         <w:ind w:left="540"/>
         <w:textAlignment w:val="center"/>
         <w:rPr>
-          <w:rFonts w:ascii="Calibri" w:eastAsia="Times New Roman" w:hAnsi="Calibri" w:cs="Calibri"/>
-          <w:color w:val="000000"/>
-          <w:sz w:val="22"/>
-          <w:szCs w:val="22"/>
-        </w:rPr>
-      </w:pPr>
-      <w:r>
-        <w:rPr>
-          <w:rFonts w:ascii="Calibri" w:eastAsia="Times New Roman" w:hAnsi="Calibri" w:cs="Calibri"/>
-          <w:color w:val="000000"/>
-          <w:sz w:val="22"/>
-          <w:szCs w:val="22"/>
-        </w:rPr>
-        <w:t>Add more levels</w:t>
-      </w:r>
+          <w:rFonts w:ascii="Calibri" w:hAnsi="Calibri" w:cs="Calibri"/>
+          <w:color w:val="000000"/>
+          <w:sz w:val="22"/>
+          <w:szCs w:val="22"/>
+        </w:rPr>
+      </w:pPr>
+      <w:r>
+        <w:rPr>
+          <w:rFonts w:ascii="Calibri" w:hAnsi="Calibri" w:cs="Calibri"/>
+          <w:color w:val="000000"/>
+          <w:sz w:val="22"/>
+          <w:szCs w:val="22"/>
+        </w:rPr>
+        <w:t>Create levels 1-3</w:t>
+      </w:r>
+    </w:p>
+    <w:p>
+      <w:pPr>
+        <w:numPr>
+          <w:ilvl w:val="0"/>
+          <w:numId w:val="31"/>
+        </w:numPr>
+        <w:ind w:left="540"/>
+        <w:textAlignment w:val="center"/>
+        <w:rPr>
+          <w:rFonts w:ascii="Calibri" w:hAnsi="Calibri" w:cs="Calibri"/>
+          <w:color w:val="000000"/>
+          <w:sz w:val="22"/>
+          <w:szCs w:val="22"/>
+        </w:rPr>
+      </w:pPr>
+      <w:r>
+        <w:rPr>
+          <w:rFonts w:ascii="Calibri" w:hAnsi="Calibri" w:cs="Calibri"/>
+          <w:color w:val="000000"/>
+          <w:sz w:val="22"/>
+          <w:szCs w:val="22"/>
+        </w:rPr>
+        <w:t>Add a credits screen</w:t>
+      </w:r>
+    </w:p>
+    <w:p>
+      <w:pPr>
+        <w:pStyle w:val="NormalWeb"/>
+        <w:spacing w:before="0" w:beforeAutospacing="0" w:after="0" w:afterAutospacing="0"/>
+        <w:rPr>
+          <w:rFonts w:ascii="Calibri" w:hAnsi="Calibri" w:cs="Calibri"/>
+          <w:color w:val="000000"/>
+          <w:sz w:val="22"/>
+          <w:szCs w:val="22"/>
+        </w:rPr>
+      </w:pPr>
+      <w:r>
+        <w:rPr>
+          <w:rFonts w:ascii="Calibri" w:hAnsi="Calibri" w:cs="Calibri"/>
+          <w:color w:val="000000"/>
+          <w:sz w:val="22"/>
+          <w:szCs w:val="22"/>
+        </w:rPr>
+        <w:t>Milestone 8:</w:t>
+      </w:r>
+    </w:p>
+    <w:p>
+      <w:pPr>
+        <w:numPr>
+          <w:ilvl w:val="0"/>
+          <w:numId w:val="32"/>
+        </w:numPr>
+        <w:ind w:left="540"/>
+        <w:textAlignment w:val="center"/>
+        <w:rPr>
+          <w:rFonts w:ascii="Calibri" w:hAnsi="Calibri" w:cs="Calibri"/>
+          <w:color w:val="000000"/>
+          <w:sz w:val="22"/>
+          <w:szCs w:val="22"/>
+        </w:rPr>
+      </w:pPr>
+      <w:r>
+        <w:rPr>
+          <w:rFonts w:ascii="Calibri" w:hAnsi="Calibri" w:cs="Calibri"/>
+          <w:color w:val="000000"/>
+          <w:sz w:val="22"/>
+          <w:szCs w:val="22"/>
+        </w:rPr>
+        <w:t>Create levels 4-6</w:t>
+      </w:r>
+    </w:p>
+    <w:p>
+      <w:bookmarkStart w:id="0" w:name="_GoBack"/>
+      <w:bookmarkEnd w:id="0"/>
     </w:p>
     <w:sectPr>
       <w:pgSz w:w="11906" w:h="16838"/>
@@ -1848,6 +2015,566 @@
 <file path=word/numbering.xml><?xml version="1.0" encoding="utf-8"?>
 <w:numbering xmlns:wpc="http://schemas.microsoft.com/office/word/2010/wordprocessingCanvas" xmlns:cx="http://schemas.microsoft.com/office/drawing/2014/chartex" xmlns:cx1="http://schemas.microsoft.com/office/drawing/2015/9/8/chartex" xmlns:cx2="http://schemas.microsoft.com/office/drawing/2015/10/21/chartex" xmlns:cx3="http://schemas.microsoft.com/office/drawing/2016/5/9/chartex" xmlns:cx4="http://schemas.microsoft.com/office/drawing/2016/5/10/chartex" xmlns:cx5="http://schemas.microsoft.com/office/drawing/2016/5/11/chartex" xmlns:cx6="http://schemas.microsoft.com/office/drawing/2016/5/12/chartex" xmlns:cx7="http://schemas.microsoft.com/office/drawing/2016/5/13/chartex" xmlns:cx8="http://schemas.microsoft.com/office/drawing/2016/5/14/chartex" xmlns:mc="http://schemas.openxmlformats.org/markup-compatibility/2006" xmlns:aink="http://schemas.microsoft.com/office/drawing/2016/ink" xmlns:am3d="http://schemas.microsoft.com/office/drawing/2017/model3d" xmlns:o="urn:schemas-microsoft-com:office:office" xmlns:r="http://schemas.openxmlformats.org/officeDocument/2006/relationships" xmlns:m="http://schemas.openxmlformats.org/officeDocument/2006/math" xmlns:v="urn:schemas-microsoft-com:vml" xmlns:wp14="http://schemas.microsoft.com/office/word/2010/wordprocessingDrawing" xmlns:wp="http://schemas.openxmlformats.org/drawingml/2006/wordprocessingDrawing" xmlns:w10="urn:schemas-microsoft-com:office:word" xmlns:w="http://schemas.openxmlformats.org/wordprocessingml/2006/main" xmlns:w14="http://schemas.microsoft.com/office/word/2010/wordml" xmlns:w15="http://schemas.microsoft.com/office/word/2012/wordml" xmlns:w16cid="http://schemas.microsoft.com/office/word/2016/wordml/cid" xmlns:w16se="http://schemas.microsoft.com/office/word/2015/wordml/symex" xmlns:wpg="http://schemas.microsoft.com/office/word/2010/wordprocessingGroup" xmlns:wpi="http://schemas.microsoft.com/office/word/2010/wordprocessingInk" xmlns:wne="http://schemas.microsoft.com/office/word/2006/wordml" xmlns:wps="http://schemas.microsoft.com/office/word/2010/wordprocessingShape" mc:Ignorable="w14 w15 w16se w16cid wp14">
   <w:abstractNum w:abstractNumId="0" w15:restartNumberingAfterBreak="0">
+    <w:nsid w:val="001556C7"/>
+    <w:multiLevelType w:val="multilevel"/>
+    <w:tmpl w:val="8BA0DC98"/>
+    <w:lvl w:ilvl="0">
+      <w:start w:val="1"/>
+      <w:numFmt w:val="bullet"/>
+      <w:lvlText w:val=""/>
+      <w:lvlJc w:val="left"/>
+      <w:pPr>
+        <w:tabs>
+          <w:tab w:val="num" w:pos="720"/>
+        </w:tabs>
+        <w:ind w:left="720" w:hanging="360"/>
+      </w:pPr>
+      <w:rPr>
+        <w:rFonts w:ascii="Symbol" w:hAnsi="Symbol" w:hint="default"/>
+        <w:sz w:val="20"/>
+      </w:rPr>
+    </w:lvl>
+    <w:lvl w:ilvl="1" w:tentative="1">
+      <w:start w:val="1"/>
+      <w:numFmt w:val="bullet"/>
+      <w:lvlText w:val=""/>
+      <w:lvlJc w:val="left"/>
+      <w:pPr>
+        <w:tabs>
+          <w:tab w:val="num" w:pos="1440"/>
+        </w:tabs>
+        <w:ind w:left="1440" w:hanging="360"/>
+      </w:pPr>
+      <w:rPr>
+        <w:rFonts w:ascii="Symbol" w:hAnsi="Symbol" w:hint="default"/>
+        <w:sz w:val="20"/>
+      </w:rPr>
+    </w:lvl>
+    <w:lvl w:ilvl="2" w:tentative="1">
+      <w:start w:val="1"/>
+      <w:numFmt w:val="bullet"/>
+      <w:lvlText w:val=""/>
+      <w:lvlJc w:val="left"/>
+      <w:pPr>
+        <w:tabs>
+          <w:tab w:val="num" w:pos="2160"/>
+        </w:tabs>
+        <w:ind w:left="2160" w:hanging="360"/>
+      </w:pPr>
+      <w:rPr>
+        <w:rFonts w:ascii="Symbol" w:hAnsi="Symbol" w:hint="default"/>
+        <w:sz w:val="20"/>
+      </w:rPr>
+    </w:lvl>
+    <w:lvl w:ilvl="3" w:tentative="1">
+      <w:start w:val="1"/>
+      <w:numFmt w:val="bullet"/>
+      <w:lvlText w:val=""/>
+      <w:lvlJc w:val="left"/>
+      <w:pPr>
+        <w:tabs>
+          <w:tab w:val="num" w:pos="2880"/>
+        </w:tabs>
+        <w:ind w:left="2880" w:hanging="360"/>
+      </w:pPr>
+      <w:rPr>
+        <w:rFonts w:ascii="Symbol" w:hAnsi="Symbol" w:hint="default"/>
+        <w:sz w:val="20"/>
+      </w:rPr>
+    </w:lvl>
+    <w:lvl w:ilvl="4" w:tentative="1">
+      <w:start w:val="1"/>
+      <w:numFmt w:val="bullet"/>
+      <w:lvlText w:val=""/>
+      <w:lvlJc w:val="left"/>
+      <w:pPr>
+        <w:tabs>
+          <w:tab w:val="num" w:pos="3600"/>
+        </w:tabs>
+        <w:ind w:left="3600" w:hanging="360"/>
+      </w:pPr>
+      <w:rPr>
+        <w:rFonts w:ascii="Symbol" w:hAnsi="Symbol" w:hint="default"/>
+        <w:sz w:val="20"/>
+      </w:rPr>
+    </w:lvl>
+    <w:lvl w:ilvl="5" w:tentative="1">
+      <w:start w:val="1"/>
+      <w:numFmt w:val="bullet"/>
+      <w:lvlText w:val=""/>
+      <w:lvlJc w:val="left"/>
+      <w:pPr>
+        <w:tabs>
+          <w:tab w:val="num" w:pos="4320"/>
+        </w:tabs>
+        <w:ind w:left="4320" w:hanging="360"/>
+      </w:pPr>
+      <w:rPr>
+        <w:rFonts w:ascii="Symbol" w:hAnsi="Symbol" w:hint="default"/>
+        <w:sz w:val="20"/>
+      </w:rPr>
+    </w:lvl>
+    <w:lvl w:ilvl="6" w:tentative="1">
+      <w:start w:val="1"/>
+      <w:numFmt w:val="bullet"/>
+      <w:lvlText w:val=""/>
+      <w:lvlJc w:val="left"/>
+      <w:pPr>
+        <w:tabs>
+          <w:tab w:val="num" w:pos="5040"/>
+        </w:tabs>
+        <w:ind w:left="5040" w:hanging="360"/>
+      </w:pPr>
+      <w:rPr>
+        <w:rFonts w:ascii="Symbol" w:hAnsi="Symbol" w:hint="default"/>
+        <w:sz w:val="20"/>
+      </w:rPr>
+    </w:lvl>
+    <w:lvl w:ilvl="7" w:tentative="1">
+      <w:start w:val="1"/>
+      <w:numFmt w:val="bullet"/>
+      <w:lvlText w:val=""/>
+      <w:lvlJc w:val="left"/>
+      <w:pPr>
+        <w:tabs>
+          <w:tab w:val="num" w:pos="5760"/>
+        </w:tabs>
+        <w:ind w:left="5760" w:hanging="360"/>
+      </w:pPr>
+      <w:rPr>
+        <w:rFonts w:ascii="Symbol" w:hAnsi="Symbol" w:hint="default"/>
+        <w:sz w:val="20"/>
+      </w:rPr>
+    </w:lvl>
+    <w:lvl w:ilvl="8" w:tentative="1">
+      <w:start w:val="1"/>
+      <w:numFmt w:val="bullet"/>
+      <w:lvlText w:val=""/>
+      <w:lvlJc w:val="left"/>
+      <w:pPr>
+        <w:tabs>
+          <w:tab w:val="num" w:pos="6480"/>
+        </w:tabs>
+        <w:ind w:left="6480" w:hanging="360"/>
+      </w:pPr>
+      <w:rPr>
+        <w:rFonts w:ascii="Symbol" w:hAnsi="Symbol" w:hint="default"/>
+        <w:sz w:val="20"/>
+      </w:rPr>
+    </w:lvl>
+  </w:abstractNum>
+  <w:abstractNum w:abstractNumId="1" w15:restartNumberingAfterBreak="0">
+    <w:nsid w:val="015008E3"/>
+    <w:multiLevelType w:val="multilevel"/>
+    <w:tmpl w:val="313E8F36"/>
+    <w:lvl w:ilvl="0">
+      <w:start w:val="1"/>
+      <w:numFmt w:val="decimal"/>
+      <w:lvlText w:val="%1."/>
+      <w:lvlJc w:val="left"/>
+      <w:pPr>
+        <w:tabs>
+          <w:tab w:val="num" w:pos="720"/>
+        </w:tabs>
+        <w:ind w:left="720" w:hanging="360"/>
+      </w:pPr>
+    </w:lvl>
+    <w:lvl w:ilvl="1" w:tentative="1">
+      <w:start w:val="1"/>
+      <w:numFmt w:val="decimal"/>
+      <w:lvlText w:val="%2."/>
+      <w:lvlJc w:val="left"/>
+      <w:pPr>
+        <w:tabs>
+          <w:tab w:val="num" w:pos="1440"/>
+        </w:tabs>
+        <w:ind w:left="1440" w:hanging="360"/>
+      </w:pPr>
+    </w:lvl>
+    <w:lvl w:ilvl="2" w:tentative="1">
+      <w:start w:val="1"/>
+      <w:numFmt w:val="decimal"/>
+      <w:lvlText w:val="%3."/>
+      <w:lvlJc w:val="left"/>
+      <w:pPr>
+        <w:tabs>
+          <w:tab w:val="num" w:pos="2160"/>
+        </w:tabs>
+        <w:ind w:left="2160" w:hanging="360"/>
+      </w:pPr>
+    </w:lvl>
+    <w:lvl w:ilvl="3" w:tentative="1">
+      <w:start w:val="1"/>
+      <w:numFmt w:val="decimal"/>
+      <w:lvlText w:val="%4."/>
+      <w:lvlJc w:val="left"/>
+      <w:pPr>
+        <w:tabs>
+          <w:tab w:val="num" w:pos="2880"/>
+        </w:tabs>
+        <w:ind w:left="2880" w:hanging="360"/>
+      </w:pPr>
+    </w:lvl>
+    <w:lvl w:ilvl="4" w:tentative="1">
+      <w:start w:val="1"/>
+      <w:numFmt w:val="decimal"/>
+      <w:lvlText w:val="%5."/>
+      <w:lvlJc w:val="left"/>
+      <w:pPr>
+        <w:tabs>
+          <w:tab w:val="num" w:pos="3600"/>
+        </w:tabs>
+        <w:ind w:left="3600" w:hanging="360"/>
+      </w:pPr>
+    </w:lvl>
+    <w:lvl w:ilvl="5" w:tentative="1">
+      <w:start w:val="1"/>
+      <w:numFmt w:val="decimal"/>
+      <w:lvlText w:val="%6."/>
+      <w:lvlJc w:val="left"/>
+      <w:pPr>
+        <w:tabs>
+          <w:tab w:val="num" w:pos="4320"/>
+        </w:tabs>
+        <w:ind w:left="4320" w:hanging="360"/>
+      </w:pPr>
+    </w:lvl>
+    <w:lvl w:ilvl="6" w:tentative="1">
+      <w:start w:val="1"/>
+      <w:numFmt w:val="decimal"/>
+      <w:lvlText w:val="%7."/>
+      <w:lvlJc w:val="left"/>
+      <w:pPr>
+        <w:tabs>
+          <w:tab w:val="num" w:pos="5040"/>
+        </w:tabs>
+        <w:ind w:left="5040" w:hanging="360"/>
+      </w:pPr>
+    </w:lvl>
+    <w:lvl w:ilvl="7" w:tentative="1">
+      <w:start w:val="1"/>
+      <w:numFmt w:val="decimal"/>
+      <w:lvlText w:val="%8."/>
+      <w:lvlJc w:val="left"/>
+      <w:pPr>
+        <w:tabs>
+          <w:tab w:val="num" w:pos="5760"/>
+        </w:tabs>
+        <w:ind w:left="5760" w:hanging="360"/>
+      </w:pPr>
+    </w:lvl>
+    <w:lvl w:ilvl="8" w:tentative="1">
+      <w:start w:val="1"/>
+      <w:numFmt w:val="decimal"/>
+      <w:lvlText w:val="%9."/>
+      <w:lvlJc w:val="left"/>
+      <w:pPr>
+        <w:tabs>
+          <w:tab w:val="num" w:pos="6480"/>
+        </w:tabs>
+        <w:ind w:left="6480" w:hanging="360"/>
+      </w:pPr>
+    </w:lvl>
+  </w:abstractNum>
+  <w:abstractNum w:abstractNumId="2" w15:restartNumberingAfterBreak="0">
+    <w:nsid w:val="02D714AE"/>
+    <w:multiLevelType w:val="multilevel"/>
+    <w:tmpl w:val="226CCEF0"/>
+    <w:lvl w:ilvl="0">
+      <w:start w:val="1"/>
+      <w:numFmt w:val="bullet"/>
+      <w:lvlText w:val=""/>
+      <w:lvlJc w:val="left"/>
+      <w:pPr>
+        <w:tabs>
+          <w:tab w:val="num" w:pos="720"/>
+        </w:tabs>
+        <w:ind w:left="720" w:hanging="360"/>
+      </w:pPr>
+      <w:rPr>
+        <w:rFonts w:ascii="Symbol" w:hAnsi="Symbol" w:hint="default"/>
+        <w:sz w:val="20"/>
+      </w:rPr>
+    </w:lvl>
+    <w:lvl w:ilvl="1" w:tentative="1">
+      <w:start w:val="1"/>
+      <w:numFmt w:val="bullet"/>
+      <w:lvlText w:val=""/>
+      <w:lvlJc w:val="left"/>
+      <w:pPr>
+        <w:tabs>
+          <w:tab w:val="num" w:pos="1440"/>
+        </w:tabs>
+        <w:ind w:left="1440" w:hanging="360"/>
+      </w:pPr>
+      <w:rPr>
+        <w:rFonts w:ascii="Symbol" w:hAnsi="Symbol" w:hint="default"/>
+        <w:sz w:val="20"/>
+      </w:rPr>
+    </w:lvl>
+    <w:lvl w:ilvl="2" w:tentative="1">
+      <w:start w:val="1"/>
+      <w:numFmt w:val="bullet"/>
+      <w:lvlText w:val=""/>
+      <w:lvlJc w:val="left"/>
+      <w:pPr>
+        <w:tabs>
+          <w:tab w:val="num" w:pos="2160"/>
+        </w:tabs>
+        <w:ind w:left="2160" w:hanging="360"/>
+      </w:pPr>
+      <w:rPr>
+        <w:rFonts w:ascii="Symbol" w:hAnsi="Symbol" w:hint="default"/>
+        <w:sz w:val="20"/>
+      </w:rPr>
+    </w:lvl>
+    <w:lvl w:ilvl="3" w:tentative="1">
+      <w:start w:val="1"/>
+      <w:numFmt w:val="bullet"/>
+      <w:lvlText w:val=""/>
+      <w:lvlJc w:val="left"/>
+      <w:pPr>
+        <w:tabs>
+          <w:tab w:val="num" w:pos="2880"/>
+        </w:tabs>
+        <w:ind w:left="2880" w:hanging="360"/>
+      </w:pPr>
+      <w:rPr>
+        <w:rFonts w:ascii="Symbol" w:hAnsi="Symbol" w:hint="default"/>
+        <w:sz w:val="20"/>
+      </w:rPr>
+    </w:lvl>
+    <w:lvl w:ilvl="4" w:tentative="1">
+      <w:start w:val="1"/>
+      <w:numFmt w:val="bullet"/>
+      <w:lvlText w:val=""/>
+      <w:lvlJc w:val="left"/>
+      <w:pPr>
+        <w:tabs>
+          <w:tab w:val="num" w:pos="3600"/>
+        </w:tabs>
+        <w:ind w:left="3600" w:hanging="360"/>
+      </w:pPr>
+      <w:rPr>
+        <w:rFonts w:ascii="Symbol" w:hAnsi="Symbol" w:hint="default"/>
+        <w:sz w:val="20"/>
+      </w:rPr>
+    </w:lvl>
+    <w:lvl w:ilvl="5" w:tentative="1">
+      <w:start w:val="1"/>
+      <w:numFmt w:val="bullet"/>
+      <w:lvlText w:val=""/>
+      <w:lvlJc w:val="left"/>
+      <w:pPr>
+        <w:tabs>
+          <w:tab w:val="num" w:pos="4320"/>
+        </w:tabs>
+        <w:ind w:left="4320" w:hanging="360"/>
+      </w:pPr>
+      <w:rPr>
+        <w:rFonts w:ascii="Symbol" w:hAnsi="Symbol" w:hint="default"/>
+        <w:sz w:val="20"/>
+      </w:rPr>
+    </w:lvl>
+    <w:lvl w:ilvl="6" w:tentative="1">
+      <w:start w:val="1"/>
+      <w:numFmt w:val="bullet"/>
+      <w:lvlText w:val=""/>
+      <w:lvlJc w:val="left"/>
+      <w:pPr>
+        <w:tabs>
+          <w:tab w:val="num" w:pos="5040"/>
+        </w:tabs>
+        <w:ind w:left="5040" w:hanging="360"/>
+      </w:pPr>
+      <w:rPr>
+        <w:rFonts w:ascii="Symbol" w:hAnsi="Symbol" w:hint="default"/>
+        <w:sz w:val="20"/>
+      </w:rPr>
+    </w:lvl>
+    <w:lvl w:ilvl="7" w:tentative="1">
+      <w:start w:val="1"/>
+      <w:numFmt w:val="bullet"/>
+      <w:lvlText w:val=""/>
+      <w:lvlJc w:val="left"/>
+      <w:pPr>
+        <w:tabs>
+          <w:tab w:val="num" w:pos="5760"/>
+        </w:tabs>
+        <w:ind w:left="5760" w:hanging="360"/>
+      </w:pPr>
+      <w:rPr>
+        <w:rFonts w:ascii="Symbol" w:hAnsi="Symbol" w:hint="default"/>
+        <w:sz w:val="20"/>
+      </w:rPr>
+    </w:lvl>
+    <w:lvl w:ilvl="8" w:tentative="1">
+      <w:start w:val="1"/>
+      <w:numFmt w:val="bullet"/>
+      <w:lvlText w:val=""/>
+      <w:lvlJc w:val="left"/>
+      <w:pPr>
+        <w:tabs>
+          <w:tab w:val="num" w:pos="6480"/>
+        </w:tabs>
+        <w:ind w:left="6480" w:hanging="360"/>
+      </w:pPr>
+      <w:rPr>
+        <w:rFonts w:ascii="Symbol" w:hAnsi="Symbol" w:hint="default"/>
+        <w:sz w:val="20"/>
+      </w:rPr>
+    </w:lvl>
+  </w:abstractNum>
+  <w:abstractNum w:abstractNumId="3" w15:restartNumberingAfterBreak="0">
+    <w:nsid w:val="0AE05AD9"/>
+    <w:multiLevelType w:val="multilevel"/>
+    <w:tmpl w:val="F9421736"/>
+    <w:lvl w:ilvl="0">
+      <w:start w:val="1"/>
+      <w:numFmt w:val="bullet"/>
+      <w:lvlText w:val=""/>
+      <w:lvlJc w:val="left"/>
+      <w:pPr>
+        <w:tabs>
+          <w:tab w:val="num" w:pos="720"/>
+        </w:tabs>
+        <w:ind w:left="720" w:hanging="360"/>
+      </w:pPr>
+      <w:rPr>
+        <w:rFonts w:ascii="Symbol" w:hAnsi="Symbol" w:hint="default"/>
+        <w:sz w:val="20"/>
+      </w:rPr>
+    </w:lvl>
+    <w:lvl w:ilvl="1" w:tentative="1">
+      <w:start w:val="1"/>
+      <w:numFmt w:val="bullet"/>
+      <w:lvlText w:val=""/>
+      <w:lvlJc w:val="left"/>
+      <w:pPr>
+        <w:tabs>
+          <w:tab w:val="num" w:pos="1440"/>
+        </w:tabs>
+        <w:ind w:left="1440" w:hanging="360"/>
+      </w:pPr>
+      <w:rPr>
+        <w:rFonts w:ascii="Symbol" w:hAnsi="Symbol" w:hint="default"/>
+        <w:sz w:val="20"/>
+      </w:rPr>
+    </w:lvl>
+    <w:lvl w:ilvl="2" w:tentative="1">
+      <w:start w:val="1"/>
+      <w:numFmt w:val="bullet"/>
+      <w:lvlText w:val=""/>
+      <w:lvlJc w:val="left"/>
+      <w:pPr>
+        <w:tabs>
+          <w:tab w:val="num" w:pos="2160"/>
+        </w:tabs>
+        <w:ind w:left="2160" w:hanging="360"/>
+      </w:pPr>
+      <w:rPr>
+        <w:rFonts w:ascii="Symbol" w:hAnsi="Symbol" w:hint="default"/>
+        <w:sz w:val="20"/>
+      </w:rPr>
+    </w:lvl>
+    <w:lvl w:ilvl="3" w:tentative="1">
+      <w:start w:val="1"/>
+      <w:numFmt w:val="bullet"/>
+      <w:lvlText w:val=""/>
+      <w:lvlJc w:val="left"/>
+      <w:pPr>
+        <w:tabs>
+          <w:tab w:val="num" w:pos="2880"/>
+        </w:tabs>
+        <w:ind w:left="2880" w:hanging="360"/>
+      </w:pPr>
+      <w:rPr>
+        <w:rFonts w:ascii="Symbol" w:hAnsi="Symbol" w:hint="default"/>
+        <w:sz w:val="20"/>
+      </w:rPr>
+    </w:lvl>
+    <w:lvl w:ilvl="4" w:tentative="1">
+      <w:start w:val="1"/>
+      <w:numFmt w:val="bullet"/>
+      <w:lvlText w:val=""/>
+      <w:lvlJc w:val="left"/>
+      <w:pPr>
+        <w:tabs>
+          <w:tab w:val="num" w:pos="3600"/>
+        </w:tabs>
+        <w:ind w:left="3600" w:hanging="360"/>
+      </w:pPr>
+      <w:rPr>
+        <w:rFonts w:ascii="Symbol" w:hAnsi="Symbol" w:hint="default"/>
+        <w:sz w:val="20"/>
+      </w:rPr>
+    </w:lvl>
+    <w:lvl w:ilvl="5" w:tentative="1">
+      <w:start w:val="1"/>
+      <w:numFmt w:val="bullet"/>
+      <w:lvlText w:val=""/>
+      <w:lvlJc w:val="left"/>
+      <w:pPr>
+        <w:tabs>
+          <w:tab w:val="num" w:pos="4320"/>
+        </w:tabs>
+        <w:ind w:left="4320" w:hanging="360"/>
+      </w:pPr>
+      <w:rPr>
+        <w:rFonts w:ascii="Symbol" w:hAnsi="Symbol" w:hint="default"/>
+        <w:sz w:val="20"/>
+      </w:rPr>
+    </w:lvl>
+    <w:lvl w:ilvl="6" w:tentative="1">
+      <w:start w:val="1"/>
+      <w:numFmt w:val="bullet"/>
+      <w:lvlText w:val=""/>
+      <w:lvlJc w:val="left"/>
+      <w:pPr>
+        <w:tabs>
+          <w:tab w:val="num" w:pos="5040"/>
+        </w:tabs>
+        <w:ind w:left="5040" w:hanging="360"/>
+      </w:pPr>
+      <w:rPr>
+        <w:rFonts w:ascii="Symbol" w:hAnsi="Symbol" w:hint="default"/>
+        <w:sz w:val="20"/>
+      </w:rPr>
+    </w:lvl>
+    <w:lvl w:ilvl="7" w:tentative="1">
+      <w:start w:val="1"/>
+      <w:numFmt w:val="bullet"/>
+      <w:lvlText w:val=""/>
+      <w:lvlJc w:val="left"/>
+      <w:pPr>
+        <w:tabs>
+          <w:tab w:val="num" w:pos="5760"/>
+        </w:tabs>
+        <w:ind w:left="5760" w:hanging="360"/>
+      </w:pPr>
+      <w:rPr>
+        <w:rFonts w:ascii="Symbol" w:hAnsi="Symbol" w:hint="default"/>
+        <w:sz w:val="20"/>
+      </w:rPr>
+    </w:lvl>
+    <w:lvl w:ilvl="8" w:tentative="1">
+      <w:start w:val="1"/>
+      <w:numFmt w:val="bullet"/>
+      <w:lvlText w:val=""/>
+      <w:lvlJc w:val="left"/>
+      <w:pPr>
+        <w:tabs>
+          <w:tab w:val="num" w:pos="6480"/>
+        </w:tabs>
+        <w:ind w:left="6480" w:hanging="360"/>
+      </w:pPr>
+      <w:rPr>
+        <w:rFonts w:ascii="Symbol" w:hAnsi="Symbol" w:hint="default"/>
+        <w:sz w:val="20"/>
+      </w:rPr>
+    </w:lvl>
+  </w:abstractNum>
+  <w:abstractNum w:abstractNumId="4" w15:restartNumberingAfterBreak="0">
     <w:nsid w:val="1EEC0C72"/>
     <w:multiLevelType w:val="multilevel"/>
     <w:tmpl w:val="220C8C4A"/>
@@ -1996,7 +2723,418 @@
       </w:rPr>
     </w:lvl>
   </w:abstractNum>
-  <w:abstractNum w:abstractNumId="1" w15:restartNumberingAfterBreak="0">
+  <w:abstractNum w:abstractNumId="5" w15:restartNumberingAfterBreak="0">
+    <w:nsid w:val="21185EA3"/>
+    <w:multiLevelType w:val="multilevel"/>
+    <w:tmpl w:val="B0B8324E"/>
+    <w:lvl w:ilvl="0">
+      <w:start w:val="1"/>
+      <w:numFmt w:val="decimal"/>
+      <w:lvlText w:val="%1."/>
+      <w:lvlJc w:val="left"/>
+      <w:pPr>
+        <w:tabs>
+          <w:tab w:val="num" w:pos="720"/>
+        </w:tabs>
+        <w:ind w:left="720" w:hanging="360"/>
+      </w:pPr>
+    </w:lvl>
+    <w:lvl w:ilvl="1">
+      <w:start w:val="1"/>
+      <w:numFmt w:val="lowerLetter"/>
+      <w:lvlText w:val="%2."/>
+      <w:lvlJc w:val="left"/>
+      <w:pPr>
+        <w:tabs>
+          <w:tab w:val="num" w:pos="1440"/>
+        </w:tabs>
+        <w:ind w:left="1440" w:hanging="360"/>
+      </w:pPr>
+    </w:lvl>
+    <w:lvl w:ilvl="2" w:tentative="1">
+      <w:start w:val="1"/>
+      <w:numFmt w:val="decimal"/>
+      <w:lvlText w:val="%3."/>
+      <w:lvlJc w:val="left"/>
+      <w:pPr>
+        <w:tabs>
+          <w:tab w:val="num" w:pos="2160"/>
+        </w:tabs>
+        <w:ind w:left="2160" w:hanging="360"/>
+      </w:pPr>
+    </w:lvl>
+    <w:lvl w:ilvl="3" w:tentative="1">
+      <w:start w:val="1"/>
+      <w:numFmt w:val="decimal"/>
+      <w:lvlText w:val="%4."/>
+      <w:lvlJc w:val="left"/>
+      <w:pPr>
+        <w:tabs>
+          <w:tab w:val="num" w:pos="2880"/>
+        </w:tabs>
+        <w:ind w:left="2880" w:hanging="360"/>
+      </w:pPr>
+    </w:lvl>
+    <w:lvl w:ilvl="4" w:tentative="1">
+      <w:start w:val="1"/>
+      <w:numFmt w:val="decimal"/>
+      <w:lvlText w:val="%5."/>
+      <w:lvlJc w:val="left"/>
+      <w:pPr>
+        <w:tabs>
+          <w:tab w:val="num" w:pos="3600"/>
+        </w:tabs>
+        <w:ind w:left="3600" w:hanging="360"/>
+      </w:pPr>
+    </w:lvl>
+    <w:lvl w:ilvl="5" w:tentative="1">
+      <w:start w:val="1"/>
+      <w:numFmt w:val="decimal"/>
+      <w:lvlText w:val="%6."/>
+      <w:lvlJc w:val="left"/>
+      <w:pPr>
+        <w:tabs>
+          <w:tab w:val="num" w:pos="4320"/>
+        </w:tabs>
+        <w:ind w:left="4320" w:hanging="360"/>
+      </w:pPr>
+    </w:lvl>
+    <w:lvl w:ilvl="6" w:tentative="1">
+      <w:start w:val="1"/>
+      <w:numFmt w:val="decimal"/>
+      <w:lvlText w:val="%7."/>
+      <w:lvlJc w:val="left"/>
+      <w:pPr>
+        <w:tabs>
+          <w:tab w:val="num" w:pos="5040"/>
+        </w:tabs>
+        <w:ind w:left="5040" w:hanging="360"/>
+      </w:pPr>
+    </w:lvl>
+    <w:lvl w:ilvl="7" w:tentative="1">
+      <w:start w:val="1"/>
+      <w:numFmt w:val="decimal"/>
+      <w:lvlText w:val="%8."/>
+      <w:lvlJc w:val="left"/>
+      <w:pPr>
+        <w:tabs>
+          <w:tab w:val="num" w:pos="5760"/>
+        </w:tabs>
+        <w:ind w:left="5760" w:hanging="360"/>
+      </w:pPr>
+    </w:lvl>
+    <w:lvl w:ilvl="8" w:tentative="1">
+      <w:start w:val="1"/>
+      <w:numFmt w:val="decimal"/>
+      <w:lvlText w:val="%9."/>
+      <w:lvlJc w:val="left"/>
+      <w:pPr>
+        <w:tabs>
+          <w:tab w:val="num" w:pos="6480"/>
+        </w:tabs>
+        <w:ind w:left="6480" w:hanging="360"/>
+      </w:pPr>
+    </w:lvl>
+  </w:abstractNum>
+  <w:abstractNum w:abstractNumId="6" w15:restartNumberingAfterBreak="0">
+    <w:nsid w:val="22637438"/>
+    <w:multiLevelType w:val="multilevel"/>
+    <w:tmpl w:val="A2307BB4"/>
+    <w:lvl w:ilvl="0">
+      <w:start w:val="1"/>
+      <w:numFmt w:val="bullet"/>
+      <w:lvlText w:val=""/>
+      <w:lvlJc w:val="left"/>
+      <w:pPr>
+        <w:tabs>
+          <w:tab w:val="num" w:pos="720"/>
+        </w:tabs>
+        <w:ind w:left="720" w:hanging="360"/>
+      </w:pPr>
+      <w:rPr>
+        <w:rFonts w:ascii="Symbol" w:hAnsi="Symbol" w:hint="default"/>
+        <w:sz w:val="20"/>
+      </w:rPr>
+    </w:lvl>
+    <w:lvl w:ilvl="1" w:tentative="1">
+      <w:start w:val="1"/>
+      <w:numFmt w:val="bullet"/>
+      <w:lvlText w:val=""/>
+      <w:lvlJc w:val="left"/>
+      <w:pPr>
+        <w:tabs>
+          <w:tab w:val="num" w:pos="1440"/>
+        </w:tabs>
+        <w:ind w:left="1440" w:hanging="360"/>
+      </w:pPr>
+      <w:rPr>
+        <w:rFonts w:ascii="Symbol" w:hAnsi="Symbol" w:hint="default"/>
+        <w:sz w:val="20"/>
+      </w:rPr>
+    </w:lvl>
+    <w:lvl w:ilvl="2" w:tentative="1">
+      <w:start w:val="1"/>
+      <w:numFmt w:val="bullet"/>
+      <w:lvlText w:val=""/>
+      <w:lvlJc w:val="left"/>
+      <w:pPr>
+        <w:tabs>
+          <w:tab w:val="num" w:pos="2160"/>
+        </w:tabs>
+        <w:ind w:left="2160" w:hanging="360"/>
+      </w:pPr>
+      <w:rPr>
+        <w:rFonts w:ascii="Symbol" w:hAnsi="Symbol" w:hint="default"/>
+        <w:sz w:val="20"/>
+      </w:rPr>
+    </w:lvl>
+    <w:lvl w:ilvl="3" w:tentative="1">
+      <w:start w:val="1"/>
+      <w:numFmt w:val="bullet"/>
+      <w:lvlText w:val=""/>
+      <w:lvlJc w:val="left"/>
+      <w:pPr>
+        <w:tabs>
+          <w:tab w:val="num" w:pos="2880"/>
+        </w:tabs>
+        <w:ind w:left="2880" w:hanging="360"/>
+      </w:pPr>
+      <w:rPr>
+        <w:rFonts w:ascii="Symbol" w:hAnsi="Symbol" w:hint="default"/>
+        <w:sz w:val="20"/>
+      </w:rPr>
+    </w:lvl>
+    <w:lvl w:ilvl="4" w:tentative="1">
+      <w:start w:val="1"/>
+      <w:numFmt w:val="bullet"/>
+      <w:lvlText w:val=""/>
+      <w:lvlJc w:val="left"/>
+      <w:pPr>
+        <w:tabs>
+          <w:tab w:val="num" w:pos="3600"/>
+        </w:tabs>
+        <w:ind w:left="3600" w:hanging="360"/>
+      </w:pPr>
+      <w:rPr>
+        <w:rFonts w:ascii="Symbol" w:hAnsi="Symbol" w:hint="default"/>
+        <w:sz w:val="20"/>
+      </w:rPr>
+    </w:lvl>
+    <w:lvl w:ilvl="5" w:tentative="1">
+      <w:start w:val="1"/>
+      <w:numFmt w:val="bullet"/>
+      <w:lvlText w:val=""/>
+      <w:lvlJc w:val="left"/>
+      <w:pPr>
+        <w:tabs>
+          <w:tab w:val="num" w:pos="4320"/>
+        </w:tabs>
+        <w:ind w:left="4320" w:hanging="360"/>
+      </w:pPr>
+      <w:rPr>
+        <w:rFonts w:ascii="Symbol" w:hAnsi="Symbol" w:hint="default"/>
+        <w:sz w:val="20"/>
+      </w:rPr>
+    </w:lvl>
+    <w:lvl w:ilvl="6" w:tentative="1">
+      <w:start w:val="1"/>
+      <w:numFmt w:val="bullet"/>
+      <w:lvlText w:val=""/>
+      <w:lvlJc w:val="left"/>
+      <w:pPr>
+        <w:tabs>
+          <w:tab w:val="num" w:pos="5040"/>
+        </w:tabs>
+        <w:ind w:left="5040" w:hanging="360"/>
+      </w:pPr>
+      <w:rPr>
+        <w:rFonts w:ascii="Symbol" w:hAnsi="Symbol" w:hint="default"/>
+        <w:sz w:val="20"/>
+      </w:rPr>
+    </w:lvl>
+    <w:lvl w:ilvl="7" w:tentative="1">
+      <w:start w:val="1"/>
+      <w:numFmt w:val="bullet"/>
+      <w:lvlText w:val=""/>
+      <w:lvlJc w:val="left"/>
+      <w:pPr>
+        <w:tabs>
+          <w:tab w:val="num" w:pos="5760"/>
+        </w:tabs>
+        <w:ind w:left="5760" w:hanging="360"/>
+      </w:pPr>
+      <w:rPr>
+        <w:rFonts w:ascii="Symbol" w:hAnsi="Symbol" w:hint="default"/>
+        <w:sz w:val="20"/>
+      </w:rPr>
+    </w:lvl>
+    <w:lvl w:ilvl="8" w:tentative="1">
+      <w:start w:val="1"/>
+      <w:numFmt w:val="bullet"/>
+      <w:lvlText w:val=""/>
+      <w:lvlJc w:val="left"/>
+      <w:pPr>
+        <w:tabs>
+          <w:tab w:val="num" w:pos="6480"/>
+        </w:tabs>
+        <w:ind w:left="6480" w:hanging="360"/>
+      </w:pPr>
+      <w:rPr>
+        <w:rFonts w:ascii="Symbol" w:hAnsi="Symbol" w:hint="default"/>
+        <w:sz w:val="20"/>
+      </w:rPr>
+    </w:lvl>
+  </w:abstractNum>
+  <w:abstractNum w:abstractNumId="7" w15:restartNumberingAfterBreak="0">
+    <w:nsid w:val="2E5D50AF"/>
+    <w:multiLevelType w:val="multilevel"/>
+    <w:tmpl w:val="38E65B0E"/>
+    <w:lvl w:ilvl="0">
+      <w:start w:val="1"/>
+      <w:numFmt w:val="bullet"/>
+      <w:lvlText w:val=""/>
+      <w:lvlJc w:val="left"/>
+      <w:pPr>
+        <w:tabs>
+          <w:tab w:val="num" w:pos="720"/>
+        </w:tabs>
+        <w:ind w:left="720" w:hanging="360"/>
+      </w:pPr>
+      <w:rPr>
+        <w:rFonts w:ascii="Symbol" w:hAnsi="Symbol" w:hint="default"/>
+        <w:sz w:val="20"/>
+      </w:rPr>
+    </w:lvl>
+    <w:lvl w:ilvl="1" w:tentative="1">
+      <w:start w:val="1"/>
+      <w:numFmt w:val="bullet"/>
+      <w:lvlText w:val=""/>
+      <w:lvlJc w:val="left"/>
+      <w:pPr>
+        <w:tabs>
+          <w:tab w:val="num" w:pos="1440"/>
+        </w:tabs>
+        <w:ind w:left="1440" w:hanging="360"/>
+      </w:pPr>
+      <w:rPr>
+        <w:rFonts w:ascii="Symbol" w:hAnsi="Symbol" w:hint="default"/>
+        <w:sz w:val="20"/>
+      </w:rPr>
+    </w:lvl>
+    <w:lvl w:ilvl="2" w:tentative="1">
+      <w:start w:val="1"/>
+      <w:numFmt w:val="bullet"/>
+      <w:lvlText w:val=""/>
+      <w:lvlJc w:val="left"/>
+      <w:pPr>
+        <w:tabs>
+          <w:tab w:val="num" w:pos="2160"/>
+        </w:tabs>
+        <w:ind w:left="2160" w:hanging="360"/>
+      </w:pPr>
+      <w:rPr>
+        <w:rFonts w:ascii="Symbol" w:hAnsi="Symbol" w:hint="default"/>
+        <w:sz w:val="20"/>
+      </w:rPr>
+    </w:lvl>
+    <w:lvl w:ilvl="3" w:tentative="1">
+      <w:start w:val="1"/>
+      <w:numFmt w:val="bullet"/>
+      <w:lvlText w:val=""/>
+      <w:lvlJc w:val="left"/>
+      <w:pPr>
+        <w:tabs>
+          <w:tab w:val="num" w:pos="2880"/>
+        </w:tabs>
+        <w:ind w:left="2880" w:hanging="360"/>
+      </w:pPr>
+      <w:rPr>
+        <w:rFonts w:ascii="Symbol" w:hAnsi="Symbol" w:hint="default"/>
+        <w:sz w:val="20"/>
+      </w:rPr>
+    </w:lvl>
+    <w:lvl w:ilvl="4" w:tentative="1">
+      <w:start w:val="1"/>
+      <w:numFmt w:val="bullet"/>
+      <w:lvlText w:val=""/>
+      <w:lvlJc w:val="left"/>
+      <w:pPr>
+        <w:tabs>
+          <w:tab w:val="num" w:pos="3600"/>
+        </w:tabs>
+        <w:ind w:left="3600" w:hanging="360"/>
+      </w:pPr>
+      <w:rPr>
+        <w:rFonts w:ascii="Symbol" w:hAnsi="Symbol" w:hint="default"/>
+        <w:sz w:val="20"/>
+      </w:rPr>
+    </w:lvl>
+    <w:lvl w:ilvl="5" w:tentative="1">
+      <w:start w:val="1"/>
+      <w:numFmt w:val="bullet"/>
+      <w:lvlText w:val=""/>
+      <w:lvlJc w:val="left"/>
+      <w:pPr>
+        <w:tabs>
+          <w:tab w:val="num" w:pos="4320"/>
+        </w:tabs>
+        <w:ind w:left="4320" w:hanging="360"/>
+      </w:pPr>
+      <w:rPr>
+        <w:rFonts w:ascii="Symbol" w:hAnsi="Symbol" w:hint="default"/>
+        <w:sz w:val="20"/>
+      </w:rPr>
+    </w:lvl>
+    <w:lvl w:ilvl="6" w:tentative="1">
+      <w:start w:val="1"/>
+      <w:numFmt w:val="bullet"/>
+      <w:lvlText w:val=""/>
+      <w:lvlJc w:val="left"/>
+      <w:pPr>
+        <w:tabs>
+          <w:tab w:val="num" w:pos="5040"/>
+        </w:tabs>
+        <w:ind w:left="5040" w:hanging="360"/>
+      </w:pPr>
+      <w:rPr>
+        <w:rFonts w:ascii="Symbol" w:hAnsi="Symbol" w:hint="default"/>
+        <w:sz w:val="20"/>
+      </w:rPr>
+    </w:lvl>
+    <w:lvl w:ilvl="7" w:tentative="1">
+      <w:start w:val="1"/>
+      <w:numFmt w:val="bullet"/>
+      <w:lvlText w:val=""/>
+      <w:lvlJc w:val="left"/>
+      <w:pPr>
+        <w:tabs>
+          <w:tab w:val="num" w:pos="5760"/>
+        </w:tabs>
+        <w:ind w:left="5760" w:hanging="360"/>
+      </w:pPr>
+      <w:rPr>
+        <w:rFonts w:ascii="Symbol" w:hAnsi="Symbol" w:hint="default"/>
+        <w:sz w:val="20"/>
+      </w:rPr>
+    </w:lvl>
+    <w:lvl w:ilvl="8" w:tentative="1">
+      <w:start w:val="1"/>
+      <w:numFmt w:val="bullet"/>
+      <w:lvlText w:val=""/>
+      <w:lvlJc w:val="left"/>
+      <w:pPr>
+        <w:tabs>
+          <w:tab w:val="num" w:pos="6480"/>
+        </w:tabs>
+        <w:ind w:left="6480" w:hanging="360"/>
+      </w:pPr>
+      <w:rPr>
+        <w:rFonts w:ascii="Symbol" w:hAnsi="Symbol" w:hint="default"/>
+        <w:sz w:val="20"/>
+      </w:rPr>
+    </w:lvl>
+  </w:abstractNum>
+  <w:abstractNum w:abstractNumId="8" w15:restartNumberingAfterBreak="0">
     <w:nsid w:val="2F6F7149"/>
     <w:multiLevelType w:val="multilevel"/>
     <w:tmpl w:val="82B03AE4"/>
@@ -2145,7 +3283,305 @@
       </w:rPr>
     </w:lvl>
   </w:abstractNum>
-  <w:abstractNum w:abstractNumId="2" w15:restartNumberingAfterBreak="0">
+  <w:abstractNum w:abstractNumId="9" w15:restartNumberingAfterBreak="0">
+    <w:nsid w:val="30295E34"/>
+    <w:multiLevelType w:val="multilevel"/>
+    <w:tmpl w:val="84EA6EC8"/>
+    <w:lvl w:ilvl="0">
+      <w:start w:val="1"/>
+      <w:numFmt w:val="bullet"/>
+      <w:lvlText w:val=""/>
+      <w:lvlJc w:val="left"/>
+      <w:pPr>
+        <w:tabs>
+          <w:tab w:val="num" w:pos="720"/>
+        </w:tabs>
+        <w:ind w:left="720" w:hanging="360"/>
+      </w:pPr>
+      <w:rPr>
+        <w:rFonts w:ascii="Symbol" w:hAnsi="Symbol" w:hint="default"/>
+        <w:sz w:val="20"/>
+      </w:rPr>
+    </w:lvl>
+    <w:lvl w:ilvl="1" w:tentative="1">
+      <w:start w:val="1"/>
+      <w:numFmt w:val="bullet"/>
+      <w:lvlText w:val=""/>
+      <w:lvlJc w:val="left"/>
+      <w:pPr>
+        <w:tabs>
+          <w:tab w:val="num" w:pos="1440"/>
+        </w:tabs>
+        <w:ind w:left="1440" w:hanging="360"/>
+      </w:pPr>
+      <w:rPr>
+        <w:rFonts w:ascii="Symbol" w:hAnsi="Symbol" w:hint="default"/>
+        <w:sz w:val="20"/>
+      </w:rPr>
+    </w:lvl>
+    <w:lvl w:ilvl="2" w:tentative="1">
+      <w:start w:val="1"/>
+      <w:numFmt w:val="bullet"/>
+      <w:lvlText w:val=""/>
+      <w:lvlJc w:val="left"/>
+      <w:pPr>
+        <w:tabs>
+          <w:tab w:val="num" w:pos="2160"/>
+        </w:tabs>
+        <w:ind w:left="2160" w:hanging="360"/>
+      </w:pPr>
+      <w:rPr>
+        <w:rFonts w:ascii="Symbol" w:hAnsi="Symbol" w:hint="default"/>
+        <w:sz w:val="20"/>
+      </w:rPr>
+    </w:lvl>
+    <w:lvl w:ilvl="3" w:tentative="1">
+      <w:start w:val="1"/>
+      <w:numFmt w:val="bullet"/>
+      <w:lvlText w:val=""/>
+      <w:lvlJc w:val="left"/>
+      <w:pPr>
+        <w:tabs>
+          <w:tab w:val="num" w:pos="2880"/>
+        </w:tabs>
+        <w:ind w:left="2880" w:hanging="360"/>
+      </w:pPr>
+      <w:rPr>
+        <w:rFonts w:ascii="Symbol" w:hAnsi="Symbol" w:hint="default"/>
+        <w:sz w:val="20"/>
+      </w:rPr>
+    </w:lvl>
+    <w:lvl w:ilvl="4" w:tentative="1">
+      <w:start w:val="1"/>
+      <w:numFmt w:val="bullet"/>
+      <w:lvlText w:val=""/>
+      <w:lvlJc w:val="left"/>
+      <w:pPr>
+        <w:tabs>
+          <w:tab w:val="num" w:pos="3600"/>
+        </w:tabs>
+        <w:ind w:left="3600" w:hanging="360"/>
+      </w:pPr>
+      <w:rPr>
+        <w:rFonts w:ascii="Symbol" w:hAnsi="Symbol" w:hint="default"/>
+        <w:sz w:val="20"/>
+      </w:rPr>
+    </w:lvl>
+    <w:lvl w:ilvl="5" w:tentative="1">
+      <w:start w:val="1"/>
+      <w:numFmt w:val="bullet"/>
+      <w:lvlText w:val=""/>
+      <w:lvlJc w:val="left"/>
+      <w:pPr>
+        <w:tabs>
+          <w:tab w:val="num" w:pos="4320"/>
+        </w:tabs>
+        <w:ind w:left="4320" w:hanging="360"/>
+      </w:pPr>
+      <w:rPr>
+        <w:rFonts w:ascii="Symbol" w:hAnsi="Symbol" w:hint="default"/>
+        <w:sz w:val="20"/>
+      </w:rPr>
+    </w:lvl>
+    <w:lvl w:ilvl="6" w:tentative="1">
+      <w:start w:val="1"/>
+      <w:numFmt w:val="bullet"/>
+      <w:lvlText w:val=""/>
+      <w:lvlJc w:val="left"/>
+      <w:pPr>
+        <w:tabs>
+          <w:tab w:val="num" w:pos="5040"/>
+        </w:tabs>
+        <w:ind w:left="5040" w:hanging="360"/>
+      </w:pPr>
+      <w:rPr>
+        <w:rFonts w:ascii="Symbol" w:hAnsi="Symbol" w:hint="default"/>
+        <w:sz w:val="20"/>
+      </w:rPr>
+    </w:lvl>
+    <w:lvl w:ilvl="7" w:tentative="1">
+      <w:start w:val="1"/>
+      <w:numFmt w:val="bullet"/>
+      <w:lvlText w:val=""/>
+      <w:lvlJc w:val="left"/>
+      <w:pPr>
+        <w:tabs>
+          <w:tab w:val="num" w:pos="5760"/>
+        </w:tabs>
+        <w:ind w:left="5760" w:hanging="360"/>
+      </w:pPr>
+      <w:rPr>
+        <w:rFonts w:ascii="Symbol" w:hAnsi="Symbol" w:hint="default"/>
+        <w:sz w:val="20"/>
+      </w:rPr>
+    </w:lvl>
+    <w:lvl w:ilvl="8" w:tentative="1">
+      <w:start w:val="1"/>
+      <w:numFmt w:val="bullet"/>
+      <w:lvlText w:val=""/>
+      <w:lvlJc w:val="left"/>
+      <w:pPr>
+        <w:tabs>
+          <w:tab w:val="num" w:pos="6480"/>
+        </w:tabs>
+        <w:ind w:left="6480" w:hanging="360"/>
+      </w:pPr>
+      <w:rPr>
+        <w:rFonts w:ascii="Symbol" w:hAnsi="Symbol" w:hint="default"/>
+        <w:sz w:val="20"/>
+      </w:rPr>
+    </w:lvl>
+  </w:abstractNum>
+  <w:abstractNum w:abstractNumId="10" w15:restartNumberingAfterBreak="0">
+    <w:nsid w:val="32663221"/>
+    <w:multiLevelType w:val="multilevel"/>
+    <w:tmpl w:val="C50835B0"/>
+    <w:lvl w:ilvl="0">
+      <w:start w:val="1"/>
+      <w:numFmt w:val="bullet"/>
+      <w:lvlText w:val=""/>
+      <w:lvlJc w:val="left"/>
+      <w:pPr>
+        <w:tabs>
+          <w:tab w:val="num" w:pos="720"/>
+        </w:tabs>
+        <w:ind w:left="720" w:hanging="360"/>
+      </w:pPr>
+      <w:rPr>
+        <w:rFonts w:ascii="Symbol" w:hAnsi="Symbol" w:hint="default"/>
+        <w:sz w:val="20"/>
+      </w:rPr>
+    </w:lvl>
+    <w:lvl w:ilvl="1" w:tentative="1">
+      <w:start w:val="1"/>
+      <w:numFmt w:val="bullet"/>
+      <w:lvlText w:val=""/>
+      <w:lvlJc w:val="left"/>
+      <w:pPr>
+        <w:tabs>
+          <w:tab w:val="num" w:pos="1440"/>
+        </w:tabs>
+        <w:ind w:left="1440" w:hanging="360"/>
+      </w:pPr>
+      <w:rPr>
+        <w:rFonts w:ascii="Symbol" w:hAnsi="Symbol" w:hint="default"/>
+        <w:sz w:val="20"/>
+      </w:rPr>
+    </w:lvl>
+    <w:lvl w:ilvl="2" w:tentative="1">
+      <w:start w:val="1"/>
+      <w:numFmt w:val="bullet"/>
+      <w:lvlText w:val=""/>
+      <w:lvlJc w:val="left"/>
+      <w:pPr>
+        <w:tabs>
+          <w:tab w:val="num" w:pos="2160"/>
+        </w:tabs>
+        <w:ind w:left="2160" w:hanging="360"/>
+      </w:pPr>
+      <w:rPr>
+        <w:rFonts w:ascii="Symbol" w:hAnsi="Symbol" w:hint="default"/>
+        <w:sz w:val="20"/>
+      </w:rPr>
+    </w:lvl>
+    <w:lvl w:ilvl="3" w:tentative="1">
+      <w:start w:val="1"/>
+      <w:numFmt w:val="bullet"/>
+      <w:lvlText w:val=""/>
+      <w:lvlJc w:val="left"/>
+      <w:pPr>
+        <w:tabs>
+          <w:tab w:val="num" w:pos="2880"/>
+        </w:tabs>
+        <w:ind w:left="2880" w:hanging="360"/>
+      </w:pPr>
+      <w:rPr>
+        <w:rFonts w:ascii="Symbol" w:hAnsi="Symbol" w:hint="default"/>
+        <w:sz w:val="20"/>
+      </w:rPr>
+    </w:lvl>
+    <w:lvl w:ilvl="4" w:tentative="1">
+      <w:start w:val="1"/>
+      <w:numFmt w:val="bullet"/>
+      <w:lvlText w:val=""/>
+      <w:lvlJc w:val="left"/>
+      <w:pPr>
+        <w:tabs>
+          <w:tab w:val="num" w:pos="3600"/>
+        </w:tabs>
+        <w:ind w:left="3600" w:hanging="360"/>
+      </w:pPr>
+      <w:rPr>
+        <w:rFonts w:ascii="Symbol" w:hAnsi="Symbol" w:hint="default"/>
+        <w:sz w:val="20"/>
+      </w:rPr>
+    </w:lvl>
+    <w:lvl w:ilvl="5" w:tentative="1">
+      <w:start w:val="1"/>
+      <w:numFmt w:val="bullet"/>
+      <w:lvlText w:val=""/>
+      <w:lvlJc w:val="left"/>
+      <w:pPr>
+        <w:tabs>
+          <w:tab w:val="num" w:pos="4320"/>
+        </w:tabs>
+        <w:ind w:left="4320" w:hanging="360"/>
+      </w:pPr>
+      <w:rPr>
+        <w:rFonts w:ascii="Symbol" w:hAnsi="Symbol" w:hint="default"/>
+        <w:sz w:val="20"/>
+      </w:rPr>
+    </w:lvl>
+    <w:lvl w:ilvl="6" w:tentative="1">
+      <w:start w:val="1"/>
+      <w:numFmt w:val="bullet"/>
+      <w:lvlText w:val=""/>
+      <w:lvlJc w:val="left"/>
+      <w:pPr>
+        <w:tabs>
+          <w:tab w:val="num" w:pos="5040"/>
+        </w:tabs>
+        <w:ind w:left="5040" w:hanging="360"/>
+      </w:pPr>
+      <w:rPr>
+        <w:rFonts w:ascii="Symbol" w:hAnsi="Symbol" w:hint="default"/>
+        <w:sz w:val="20"/>
+      </w:rPr>
+    </w:lvl>
+    <w:lvl w:ilvl="7" w:tentative="1">
+      <w:start w:val="1"/>
+      <w:numFmt w:val="bullet"/>
+      <w:lvlText w:val=""/>
+      <w:lvlJc w:val="left"/>
+      <w:pPr>
+        <w:tabs>
+          <w:tab w:val="num" w:pos="5760"/>
+        </w:tabs>
+        <w:ind w:left="5760" w:hanging="360"/>
+      </w:pPr>
+      <w:rPr>
+        <w:rFonts w:ascii="Symbol" w:hAnsi="Symbol" w:hint="default"/>
+        <w:sz w:val="20"/>
+      </w:rPr>
+    </w:lvl>
+    <w:lvl w:ilvl="8" w:tentative="1">
+      <w:start w:val="1"/>
+      <w:numFmt w:val="bullet"/>
+      <w:lvlText w:val=""/>
+      <w:lvlJc w:val="left"/>
+      <w:pPr>
+        <w:tabs>
+          <w:tab w:val="num" w:pos="6480"/>
+        </w:tabs>
+        <w:ind w:left="6480" w:hanging="360"/>
+      </w:pPr>
+      <w:rPr>
+        <w:rFonts w:ascii="Symbol" w:hAnsi="Symbol" w:hint="default"/>
+        <w:sz w:val="20"/>
+      </w:rPr>
+    </w:lvl>
+  </w:abstractNum>
+  <w:abstractNum w:abstractNumId="11" w15:restartNumberingAfterBreak="0">
     <w:nsid w:val="3331190C"/>
     <w:multiLevelType w:val="multilevel"/>
     <w:tmpl w:val="3AF434EA"/>
@@ -2294,7 +3730,156 @@
       </w:rPr>
     </w:lvl>
   </w:abstractNum>
-  <w:abstractNum w:abstractNumId="3" w15:restartNumberingAfterBreak="0">
+  <w:abstractNum w:abstractNumId="12" w15:restartNumberingAfterBreak="0">
+    <w:nsid w:val="36466237"/>
+    <w:multiLevelType w:val="multilevel"/>
+    <w:tmpl w:val="4CC8EC04"/>
+    <w:lvl w:ilvl="0">
+      <w:start w:val="1"/>
+      <w:numFmt w:val="bullet"/>
+      <w:lvlText w:val=""/>
+      <w:lvlJc w:val="left"/>
+      <w:pPr>
+        <w:tabs>
+          <w:tab w:val="num" w:pos="720"/>
+        </w:tabs>
+        <w:ind w:left="720" w:hanging="360"/>
+      </w:pPr>
+      <w:rPr>
+        <w:rFonts w:ascii="Symbol" w:hAnsi="Symbol" w:hint="default"/>
+        <w:sz w:val="20"/>
+      </w:rPr>
+    </w:lvl>
+    <w:lvl w:ilvl="1" w:tentative="1">
+      <w:start w:val="1"/>
+      <w:numFmt w:val="bullet"/>
+      <w:lvlText w:val=""/>
+      <w:lvlJc w:val="left"/>
+      <w:pPr>
+        <w:tabs>
+          <w:tab w:val="num" w:pos="1440"/>
+        </w:tabs>
+        <w:ind w:left="1440" w:hanging="360"/>
+      </w:pPr>
+      <w:rPr>
+        <w:rFonts w:ascii="Symbol" w:hAnsi="Symbol" w:hint="default"/>
+        <w:sz w:val="20"/>
+      </w:rPr>
+    </w:lvl>
+    <w:lvl w:ilvl="2" w:tentative="1">
+      <w:start w:val="1"/>
+      <w:numFmt w:val="bullet"/>
+      <w:lvlText w:val=""/>
+      <w:lvlJc w:val="left"/>
+      <w:pPr>
+        <w:tabs>
+          <w:tab w:val="num" w:pos="2160"/>
+        </w:tabs>
+        <w:ind w:left="2160" w:hanging="360"/>
+      </w:pPr>
+      <w:rPr>
+        <w:rFonts w:ascii="Symbol" w:hAnsi="Symbol" w:hint="default"/>
+        <w:sz w:val="20"/>
+      </w:rPr>
+    </w:lvl>
+    <w:lvl w:ilvl="3" w:tentative="1">
+      <w:start w:val="1"/>
+      <w:numFmt w:val="bullet"/>
+      <w:lvlText w:val=""/>
+      <w:lvlJc w:val="left"/>
+      <w:pPr>
+        <w:tabs>
+          <w:tab w:val="num" w:pos="2880"/>
+        </w:tabs>
+        <w:ind w:left="2880" w:hanging="360"/>
+      </w:pPr>
+      <w:rPr>
+        <w:rFonts w:ascii="Symbol" w:hAnsi="Symbol" w:hint="default"/>
+        <w:sz w:val="20"/>
+      </w:rPr>
+    </w:lvl>
+    <w:lvl w:ilvl="4" w:tentative="1">
+      <w:start w:val="1"/>
+      <w:numFmt w:val="bullet"/>
+      <w:lvlText w:val=""/>
+      <w:lvlJc w:val="left"/>
+      <w:pPr>
+        <w:tabs>
+          <w:tab w:val="num" w:pos="3600"/>
+        </w:tabs>
+        <w:ind w:left="3600" w:hanging="360"/>
+      </w:pPr>
+      <w:rPr>
+        <w:rFonts w:ascii="Symbol" w:hAnsi="Symbol" w:hint="default"/>
+        <w:sz w:val="20"/>
+      </w:rPr>
+    </w:lvl>
+    <w:lvl w:ilvl="5" w:tentative="1">
+      <w:start w:val="1"/>
+      <w:numFmt w:val="bullet"/>
+      <w:lvlText w:val=""/>
+      <w:lvlJc w:val="left"/>
+      <w:pPr>
+        <w:tabs>
+          <w:tab w:val="num" w:pos="4320"/>
+        </w:tabs>
+        <w:ind w:left="4320" w:hanging="360"/>
+      </w:pPr>
+      <w:rPr>
+        <w:rFonts w:ascii="Symbol" w:hAnsi="Symbol" w:hint="default"/>
+        <w:sz w:val="20"/>
+      </w:rPr>
+    </w:lvl>
+    <w:lvl w:ilvl="6" w:tentative="1">
+      <w:start w:val="1"/>
+      <w:numFmt w:val="bullet"/>
+      <w:lvlText w:val=""/>
+      <w:lvlJc w:val="left"/>
+      <w:pPr>
+        <w:tabs>
+          <w:tab w:val="num" w:pos="5040"/>
+        </w:tabs>
+        <w:ind w:left="5040" w:hanging="360"/>
+      </w:pPr>
+      <w:rPr>
+        <w:rFonts w:ascii="Symbol" w:hAnsi="Symbol" w:hint="default"/>
+        <w:sz w:val="20"/>
+      </w:rPr>
+    </w:lvl>
+    <w:lvl w:ilvl="7" w:tentative="1">
+      <w:start w:val="1"/>
+      <w:numFmt w:val="bullet"/>
+      <w:lvlText w:val=""/>
+      <w:lvlJc w:val="left"/>
+      <w:pPr>
+        <w:tabs>
+          <w:tab w:val="num" w:pos="5760"/>
+        </w:tabs>
+        <w:ind w:left="5760" w:hanging="360"/>
+      </w:pPr>
+      <w:rPr>
+        <w:rFonts w:ascii="Symbol" w:hAnsi="Symbol" w:hint="default"/>
+        <w:sz w:val="20"/>
+      </w:rPr>
+    </w:lvl>
+    <w:lvl w:ilvl="8" w:tentative="1">
+      <w:start w:val="1"/>
+      <w:numFmt w:val="bullet"/>
+      <w:lvlText w:val=""/>
+      <w:lvlJc w:val="left"/>
+      <w:pPr>
+        <w:tabs>
+          <w:tab w:val="num" w:pos="6480"/>
+        </w:tabs>
+        <w:ind w:left="6480" w:hanging="360"/>
+      </w:pPr>
+      <w:rPr>
+        <w:rFonts w:ascii="Symbol" w:hAnsi="Symbol" w:hint="default"/>
+        <w:sz w:val="20"/>
+      </w:rPr>
+    </w:lvl>
+  </w:abstractNum>
+  <w:abstractNum w:abstractNumId="13" w15:restartNumberingAfterBreak="0">
     <w:nsid w:val="37E75343"/>
     <w:multiLevelType w:val="multilevel"/>
     <w:tmpl w:val="15AA9274"/>
@@ -2443,7 +4028,305 @@
       </w:rPr>
     </w:lvl>
   </w:abstractNum>
-  <w:abstractNum w:abstractNumId="4" w15:restartNumberingAfterBreak="0">
+  <w:abstractNum w:abstractNumId="14" w15:restartNumberingAfterBreak="0">
+    <w:nsid w:val="39716754"/>
+    <w:multiLevelType w:val="multilevel"/>
+    <w:tmpl w:val="BF5A95D0"/>
+    <w:lvl w:ilvl="0">
+      <w:start w:val="1"/>
+      <w:numFmt w:val="bullet"/>
+      <w:lvlText w:val=""/>
+      <w:lvlJc w:val="left"/>
+      <w:pPr>
+        <w:tabs>
+          <w:tab w:val="num" w:pos="720"/>
+        </w:tabs>
+        <w:ind w:left="720" w:hanging="360"/>
+      </w:pPr>
+      <w:rPr>
+        <w:rFonts w:ascii="Symbol" w:hAnsi="Symbol" w:hint="default"/>
+        <w:sz w:val="20"/>
+      </w:rPr>
+    </w:lvl>
+    <w:lvl w:ilvl="1" w:tentative="1">
+      <w:start w:val="1"/>
+      <w:numFmt w:val="bullet"/>
+      <w:lvlText w:val=""/>
+      <w:lvlJc w:val="left"/>
+      <w:pPr>
+        <w:tabs>
+          <w:tab w:val="num" w:pos="1440"/>
+        </w:tabs>
+        <w:ind w:left="1440" w:hanging="360"/>
+      </w:pPr>
+      <w:rPr>
+        <w:rFonts w:ascii="Symbol" w:hAnsi="Symbol" w:hint="default"/>
+        <w:sz w:val="20"/>
+      </w:rPr>
+    </w:lvl>
+    <w:lvl w:ilvl="2" w:tentative="1">
+      <w:start w:val="1"/>
+      <w:numFmt w:val="bullet"/>
+      <w:lvlText w:val=""/>
+      <w:lvlJc w:val="left"/>
+      <w:pPr>
+        <w:tabs>
+          <w:tab w:val="num" w:pos="2160"/>
+        </w:tabs>
+        <w:ind w:left="2160" w:hanging="360"/>
+      </w:pPr>
+      <w:rPr>
+        <w:rFonts w:ascii="Symbol" w:hAnsi="Symbol" w:hint="default"/>
+        <w:sz w:val="20"/>
+      </w:rPr>
+    </w:lvl>
+    <w:lvl w:ilvl="3" w:tentative="1">
+      <w:start w:val="1"/>
+      <w:numFmt w:val="bullet"/>
+      <w:lvlText w:val=""/>
+      <w:lvlJc w:val="left"/>
+      <w:pPr>
+        <w:tabs>
+          <w:tab w:val="num" w:pos="2880"/>
+        </w:tabs>
+        <w:ind w:left="2880" w:hanging="360"/>
+      </w:pPr>
+      <w:rPr>
+        <w:rFonts w:ascii="Symbol" w:hAnsi="Symbol" w:hint="default"/>
+        <w:sz w:val="20"/>
+      </w:rPr>
+    </w:lvl>
+    <w:lvl w:ilvl="4" w:tentative="1">
+      <w:start w:val="1"/>
+      <w:numFmt w:val="bullet"/>
+      <w:lvlText w:val=""/>
+      <w:lvlJc w:val="left"/>
+      <w:pPr>
+        <w:tabs>
+          <w:tab w:val="num" w:pos="3600"/>
+        </w:tabs>
+        <w:ind w:left="3600" w:hanging="360"/>
+      </w:pPr>
+      <w:rPr>
+        <w:rFonts w:ascii="Symbol" w:hAnsi="Symbol" w:hint="default"/>
+        <w:sz w:val="20"/>
+      </w:rPr>
+    </w:lvl>
+    <w:lvl w:ilvl="5" w:tentative="1">
+      <w:start w:val="1"/>
+      <w:numFmt w:val="bullet"/>
+      <w:lvlText w:val=""/>
+      <w:lvlJc w:val="left"/>
+      <w:pPr>
+        <w:tabs>
+          <w:tab w:val="num" w:pos="4320"/>
+        </w:tabs>
+        <w:ind w:left="4320" w:hanging="360"/>
+      </w:pPr>
+      <w:rPr>
+        <w:rFonts w:ascii="Symbol" w:hAnsi="Symbol" w:hint="default"/>
+        <w:sz w:val="20"/>
+      </w:rPr>
+    </w:lvl>
+    <w:lvl w:ilvl="6" w:tentative="1">
+      <w:start w:val="1"/>
+      <w:numFmt w:val="bullet"/>
+      <w:lvlText w:val=""/>
+      <w:lvlJc w:val="left"/>
+      <w:pPr>
+        <w:tabs>
+          <w:tab w:val="num" w:pos="5040"/>
+        </w:tabs>
+        <w:ind w:left="5040" w:hanging="360"/>
+      </w:pPr>
+      <w:rPr>
+        <w:rFonts w:ascii="Symbol" w:hAnsi="Symbol" w:hint="default"/>
+        <w:sz w:val="20"/>
+      </w:rPr>
+    </w:lvl>
+    <w:lvl w:ilvl="7" w:tentative="1">
+      <w:start w:val="1"/>
+      <w:numFmt w:val="bullet"/>
+      <w:lvlText w:val=""/>
+      <w:lvlJc w:val="left"/>
+      <w:pPr>
+        <w:tabs>
+          <w:tab w:val="num" w:pos="5760"/>
+        </w:tabs>
+        <w:ind w:left="5760" w:hanging="360"/>
+      </w:pPr>
+      <w:rPr>
+        <w:rFonts w:ascii="Symbol" w:hAnsi="Symbol" w:hint="default"/>
+        <w:sz w:val="20"/>
+      </w:rPr>
+    </w:lvl>
+    <w:lvl w:ilvl="8" w:tentative="1">
+      <w:start w:val="1"/>
+      <w:numFmt w:val="bullet"/>
+      <w:lvlText w:val=""/>
+      <w:lvlJc w:val="left"/>
+      <w:pPr>
+        <w:tabs>
+          <w:tab w:val="num" w:pos="6480"/>
+        </w:tabs>
+        <w:ind w:left="6480" w:hanging="360"/>
+      </w:pPr>
+      <w:rPr>
+        <w:rFonts w:ascii="Symbol" w:hAnsi="Symbol" w:hint="default"/>
+        <w:sz w:val="20"/>
+      </w:rPr>
+    </w:lvl>
+  </w:abstractNum>
+  <w:abstractNum w:abstractNumId="15" w15:restartNumberingAfterBreak="0">
+    <w:nsid w:val="3A353C4A"/>
+    <w:multiLevelType w:val="multilevel"/>
+    <w:tmpl w:val="387C409E"/>
+    <w:lvl w:ilvl="0">
+      <w:start w:val="1"/>
+      <w:numFmt w:val="bullet"/>
+      <w:lvlText w:val=""/>
+      <w:lvlJc w:val="left"/>
+      <w:pPr>
+        <w:tabs>
+          <w:tab w:val="num" w:pos="720"/>
+        </w:tabs>
+        <w:ind w:left="720" w:hanging="360"/>
+      </w:pPr>
+      <w:rPr>
+        <w:rFonts w:ascii="Symbol" w:hAnsi="Symbol" w:hint="default"/>
+        <w:sz w:val="20"/>
+      </w:rPr>
+    </w:lvl>
+    <w:lvl w:ilvl="1" w:tentative="1">
+      <w:start w:val="1"/>
+      <w:numFmt w:val="bullet"/>
+      <w:lvlText w:val=""/>
+      <w:lvlJc w:val="left"/>
+      <w:pPr>
+        <w:tabs>
+          <w:tab w:val="num" w:pos="1440"/>
+        </w:tabs>
+        <w:ind w:left="1440" w:hanging="360"/>
+      </w:pPr>
+      <w:rPr>
+        <w:rFonts w:ascii="Symbol" w:hAnsi="Symbol" w:hint="default"/>
+        <w:sz w:val="20"/>
+      </w:rPr>
+    </w:lvl>
+    <w:lvl w:ilvl="2" w:tentative="1">
+      <w:start w:val="1"/>
+      <w:numFmt w:val="bullet"/>
+      <w:lvlText w:val=""/>
+      <w:lvlJc w:val="left"/>
+      <w:pPr>
+        <w:tabs>
+          <w:tab w:val="num" w:pos="2160"/>
+        </w:tabs>
+        <w:ind w:left="2160" w:hanging="360"/>
+      </w:pPr>
+      <w:rPr>
+        <w:rFonts w:ascii="Symbol" w:hAnsi="Symbol" w:hint="default"/>
+        <w:sz w:val="20"/>
+      </w:rPr>
+    </w:lvl>
+    <w:lvl w:ilvl="3" w:tentative="1">
+      <w:start w:val="1"/>
+      <w:numFmt w:val="bullet"/>
+      <w:lvlText w:val=""/>
+      <w:lvlJc w:val="left"/>
+      <w:pPr>
+        <w:tabs>
+          <w:tab w:val="num" w:pos="2880"/>
+        </w:tabs>
+        <w:ind w:left="2880" w:hanging="360"/>
+      </w:pPr>
+      <w:rPr>
+        <w:rFonts w:ascii="Symbol" w:hAnsi="Symbol" w:hint="default"/>
+        <w:sz w:val="20"/>
+      </w:rPr>
+    </w:lvl>
+    <w:lvl w:ilvl="4" w:tentative="1">
+      <w:start w:val="1"/>
+      <w:numFmt w:val="bullet"/>
+      <w:lvlText w:val=""/>
+      <w:lvlJc w:val="left"/>
+      <w:pPr>
+        <w:tabs>
+          <w:tab w:val="num" w:pos="3600"/>
+        </w:tabs>
+        <w:ind w:left="3600" w:hanging="360"/>
+      </w:pPr>
+      <w:rPr>
+        <w:rFonts w:ascii="Symbol" w:hAnsi="Symbol" w:hint="default"/>
+        <w:sz w:val="20"/>
+      </w:rPr>
+    </w:lvl>
+    <w:lvl w:ilvl="5" w:tentative="1">
+      <w:start w:val="1"/>
+      <w:numFmt w:val="bullet"/>
+      <w:lvlText w:val=""/>
+      <w:lvlJc w:val="left"/>
+      <w:pPr>
+        <w:tabs>
+          <w:tab w:val="num" w:pos="4320"/>
+        </w:tabs>
+        <w:ind w:left="4320" w:hanging="360"/>
+      </w:pPr>
+      <w:rPr>
+        <w:rFonts w:ascii="Symbol" w:hAnsi="Symbol" w:hint="default"/>
+        <w:sz w:val="20"/>
+      </w:rPr>
+    </w:lvl>
+    <w:lvl w:ilvl="6" w:tentative="1">
+      <w:start w:val="1"/>
+      <w:numFmt w:val="bullet"/>
+      <w:lvlText w:val=""/>
+      <w:lvlJc w:val="left"/>
+      <w:pPr>
+        <w:tabs>
+          <w:tab w:val="num" w:pos="5040"/>
+        </w:tabs>
+        <w:ind w:left="5040" w:hanging="360"/>
+      </w:pPr>
+      <w:rPr>
+        <w:rFonts w:ascii="Symbol" w:hAnsi="Symbol" w:hint="default"/>
+        <w:sz w:val="20"/>
+      </w:rPr>
+    </w:lvl>
+    <w:lvl w:ilvl="7" w:tentative="1">
+      <w:start w:val="1"/>
+      <w:numFmt w:val="bullet"/>
+      <w:lvlText w:val=""/>
+      <w:lvlJc w:val="left"/>
+      <w:pPr>
+        <w:tabs>
+          <w:tab w:val="num" w:pos="5760"/>
+        </w:tabs>
+        <w:ind w:left="5760" w:hanging="360"/>
+      </w:pPr>
+      <w:rPr>
+        <w:rFonts w:ascii="Symbol" w:hAnsi="Symbol" w:hint="default"/>
+        <w:sz w:val="20"/>
+      </w:rPr>
+    </w:lvl>
+    <w:lvl w:ilvl="8" w:tentative="1">
+      <w:start w:val="1"/>
+      <w:numFmt w:val="bullet"/>
+      <w:lvlText w:val=""/>
+      <w:lvlJc w:val="left"/>
+      <w:pPr>
+        <w:tabs>
+          <w:tab w:val="num" w:pos="6480"/>
+        </w:tabs>
+        <w:ind w:left="6480" w:hanging="360"/>
+      </w:pPr>
+      <w:rPr>
+        <w:rFonts w:ascii="Symbol" w:hAnsi="Symbol" w:hint="default"/>
+        <w:sz w:val="20"/>
+      </w:rPr>
+    </w:lvl>
+  </w:abstractNum>
+  <w:abstractNum w:abstractNumId="16" w15:restartNumberingAfterBreak="0">
     <w:nsid w:val="3B7D74F6"/>
     <w:multiLevelType w:val="multilevel"/>
     <w:tmpl w:val="8C16ABBA"/>
@@ -2592,7 +4475,7 @@
       </w:rPr>
     </w:lvl>
   </w:abstractNum>
-  <w:abstractNum w:abstractNumId="5" w15:restartNumberingAfterBreak="0">
+  <w:abstractNum w:abstractNumId="17" w15:restartNumberingAfterBreak="0">
     <w:nsid w:val="40C755DE"/>
     <w:multiLevelType w:val="multilevel"/>
     <w:tmpl w:val="E1A86AB4"/>
@@ -2741,7 +4624,7 @@
       </w:rPr>
     </w:lvl>
   </w:abstractNum>
-  <w:abstractNum w:abstractNumId="6" w15:restartNumberingAfterBreak="0">
+  <w:abstractNum w:abstractNumId="18" w15:restartNumberingAfterBreak="0">
     <w:nsid w:val="46DA69BC"/>
     <w:multiLevelType w:val="multilevel"/>
     <w:tmpl w:val="433A842C"/>
@@ -2890,7 +4773,7 @@
       </w:rPr>
     </w:lvl>
   </w:abstractNum>
-  <w:abstractNum w:abstractNumId="7" w15:restartNumberingAfterBreak="0">
+  <w:abstractNum w:abstractNumId="19" w15:restartNumberingAfterBreak="0">
     <w:nsid w:val="4D6C6AAD"/>
     <w:multiLevelType w:val="multilevel"/>
     <w:tmpl w:val="689A7358"/>
@@ -3039,7 +4922,7 @@
       </w:rPr>
     </w:lvl>
   </w:abstractNum>
-  <w:abstractNum w:abstractNumId="8" w15:restartNumberingAfterBreak="0">
+  <w:abstractNum w:abstractNumId="20" w15:restartNumberingAfterBreak="0">
     <w:nsid w:val="4E821346"/>
     <w:multiLevelType w:val="multilevel"/>
     <w:tmpl w:val="557E2374"/>
@@ -3152,7 +5035,156 @@
       </w:pPr>
     </w:lvl>
   </w:abstractNum>
-  <w:abstractNum w:abstractNumId="9" w15:restartNumberingAfterBreak="0">
+  <w:abstractNum w:abstractNumId="21" w15:restartNumberingAfterBreak="0">
+    <w:nsid w:val="552B1A8D"/>
+    <w:multiLevelType w:val="multilevel"/>
+    <w:tmpl w:val="88127AB8"/>
+    <w:lvl w:ilvl="0">
+      <w:start w:val="1"/>
+      <w:numFmt w:val="bullet"/>
+      <w:lvlText w:val=""/>
+      <w:lvlJc w:val="left"/>
+      <w:pPr>
+        <w:tabs>
+          <w:tab w:val="num" w:pos="720"/>
+        </w:tabs>
+        <w:ind w:left="720" w:hanging="360"/>
+      </w:pPr>
+      <w:rPr>
+        <w:rFonts w:ascii="Symbol" w:hAnsi="Symbol" w:hint="default"/>
+        <w:sz w:val="20"/>
+      </w:rPr>
+    </w:lvl>
+    <w:lvl w:ilvl="1" w:tentative="1">
+      <w:start w:val="1"/>
+      <w:numFmt w:val="bullet"/>
+      <w:lvlText w:val=""/>
+      <w:lvlJc w:val="left"/>
+      <w:pPr>
+        <w:tabs>
+          <w:tab w:val="num" w:pos="1440"/>
+        </w:tabs>
+        <w:ind w:left="1440" w:hanging="360"/>
+      </w:pPr>
+      <w:rPr>
+        <w:rFonts w:ascii="Symbol" w:hAnsi="Symbol" w:hint="default"/>
+        <w:sz w:val="20"/>
+      </w:rPr>
+    </w:lvl>
+    <w:lvl w:ilvl="2" w:tentative="1">
+      <w:start w:val="1"/>
+      <w:numFmt w:val="bullet"/>
+      <w:lvlText w:val=""/>
+      <w:lvlJc w:val="left"/>
+      <w:pPr>
+        <w:tabs>
+          <w:tab w:val="num" w:pos="2160"/>
+        </w:tabs>
+        <w:ind w:left="2160" w:hanging="360"/>
+      </w:pPr>
+      <w:rPr>
+        <w:rFonts w:ascii="Symbol" w:hAnsi="Symbol" w:hint="default"/>
+        <w:sz w:val="20"/>
+      </w:rPr>
+    </w:lvl>
+    <w:lvl w:ilvl="3" w:tentative="1">
+      <w:start w:val="1"/>
+      <w:numFmt w:val="bullet"/>
+      <w:lvlText w:val=""/>
+      <w:lvlJc w:val="left"/>
+      <w:pPr>
+        <w:tabs>
+          <w:tab w:val="num" w:pos="2880"/>
+        </w:tabs>
+        <w:ind w:left="2880" w:hanging="360"/>
+      </w:pPr>
+      <w:rPr>
+        <w:rFonts w:ascii="Symbol" w:hAnsi="Symbol" w:hint="default"/>
+        <w:sz w:val="20"/>
+      </w:rPr>
+    </w:lvl>
+    <w:lvl w:ilvl="4" w:tentative="1">
+      <w:start w:val="1"/>
+      <w:numFmt w:val="bullet"/>
+      <w:lvlText w:val=""/>
+      <w:lvlJc w:val="left"/>
+      <w:pPr>
+        <w:tabs>
+          <w:tab w:val="num" w:pos="3600"/>
+        </w:tabs>
+        <w:ind w:left="3600" w:hanging="360"/>
+      </w:pPr>
+      <w:rPr>
+        <w:rFonts w:ascii="Symbol" w:hAnsi="Symbol" w:hint="default"/>
+        <w:sz w:val="20"/>
+      </w:rPr>
+    </w:lvl>
+    <w:lvl w:ilvl="5" w:tentative="1">
+      <w:start w:val="1"/>
+      <w:numFmt w:val="bullet"/>
+      <w:lvlText w:val=""/>
+      <w:lvlJc w:val="left"/>
+      <w:pPr>
+        <w:tabs>
+          <w:tab w:val="num" w:pos="4320"/>
+        </w:tabs>
+        <w:ind w:left="4320" w:hanging="360"/>
+      </w:pPr>
+      <w:rPr>
+        <w:rFonts w:ascii="Symbol" w:hAnsi="Symbol" w:hint="default"/>
+        <w:sz w:val="20"/>
+      </w:rPr>
+    </w:lvl>
+    <w:lvl w:ilvl="6" w:tentative="1">
+      <w:start w:val="1"/>
+      <w:numFmt w:val="bullet"/>
+      <w:lvlText w:val=""/>
+      <w:lvlJc w:val="left"/>
+      <w:pPr>
+        <w:tabs>
+          <w:tab w:val="num" w:pos="5040"/>
+        </w:tabs>
+        <w:ind w:left="5040" w:hanging="360"/>
+      </w:pPr>
+      <w:rPr>
+        <w:rFonts w:ascii="Symbol" w:hAnsi="Symbol" w:hint="default"/>
+        <w:sz w:val="20"/>
+      </w:rPr>
+    </w:lvl>
+    <w:lvl w:ilvl="7" w:tentative="1">
+      <w:start w:val="1"/>
+      <w:numFmt w:val="bullet"/>
+      <w:lvlText w:val=""/>
+      <w:lvlJc w:val="left"/>
+      <w:pPr>
+        <w:tabs>
+          <w:tab w:val="num" w:pos="5760"/>
+        </w:tabs>
+        <w:ind w:left="5760" w:hanging="360"/>
+      </w:pPr>
+      <w:rPr>
+        <w:rFonts w:ascii="Symbol" w:hAnsi="Symbol" w:hint="default"/>
+        <w:sz w:val="20"/>
+      </w:rPr>
+    </w:lvl>
+    <w:lvl w:ilvl="8" w:tentative="1">
+      <w:start w:val="1"/>
+      <w:numFmt w:val="bullet"/>
+      <w:lvlText w:val=""/>
+      <w:lvlJc w:val="left"/>
+      <w:pPr>
+        <w:tabs>
+          <w:tab w:val="num" w:pos="6480"/>
+        </w:tabs>
+        <w:ind w:left="6480" w:hanging="360"/>
+      </w:pPr>
+      <w:rPr>
+        <w:rFonts w:ascii="Symbol" w:hAnsi="Symbol" w:hint="default"/>
+        <w:sz w:val="20"/>
+      </w:rPr>
+    </w:lvl>
+  </w:abstractNum>
+  <w:abstractNum w:abstractNumId="22" w15:restartNumberingAfterBreak="0">
     <w:nsid w:val="58F73908"/>
     <w:multiLevelType w:val="multilevel"/>
     <w:tmpl w:val="69462CFA"/>
@@ -3301,7 +5333,305 @@
       </w:rPr>
     </w:lvl>
   </w:abstractNum>
-  <w:abstractNum w:abstractNumId="10" w15:restartNumberingAfterBreak="0">
+  <w:abstractNum w:abstractNumId="23" w15:restartNumberingAfterBreak="0">
+    <w:nsid w:val="59A14984"/>
+    <w:multiLevelType w:val="multilevel"/>
+    <w:tmpl w:val="FEB02E20"/>
+    <w:lvl w:ilvl="0">
+      <w:start w:val="1"/>
+      <w:numFmt w:val="bullet"/>
+      <w:lvlText w:val=""/>
+      <w:lvlJc w:val="left"/>
+      <w:pPr>
+        <w:tabs>
+          <w:tab w:val="num" w:pos="720"/>
+        </w:tabs>
+        <w:ind w:left="720" w:hanging="360"/>
+      </w:pPr>
+      <w:rPr>
+        <w:rFonts w:ascii="Symbol" w:hAnsi="Symbol" w:hint="default"/>
+        <w:sz w:val="20"/>
+      </w:rPr>
+    </w:lvl>
+    <w:lvl w:ilvl="1" w:tentative="1">
+      <w:start w:val="1"/>
+      <w:numFmt w:val="bullet"/>
+      <w:lvlText w:val=""/>
+      <w:lvlJc w:val="left"/>
+      <w:pPr>
+        <w:tabs>
+          <w:tab w:val="num" w:pos="1440"/>
+        </w:tabs>
+        <w:ind w:left="1440" w:hanging="360"/>
+      </w:pPr>
+      <w:rPr>
+        <w:rFonts w:ascii="Symbol" w:hAnsi="Symbol" w:hint="default"/>
+        <w:sz w:val="20"/>
+      </w:rPr>
+    </w:lvl>
+    <w:lvl w:ilvl="2" w:tentative="1">
+      <w:start w:val="1"/>
+      <w:numFmt w:val="bullet"/>
+      <w:lvlText w:val=""/>
+      <w:lvlJc w:val="left"/>
+      <w:pPr>
+        <w:tabs>
+          <w:tab w:val="num" w:pos="2160"/>
+        </w:tabs>
+        <w:ind w:left="2160" w:hanging="360"/>
+      </w:pPr>
+      <w:rPr>
+        <w:rFonts w:ascii="Symbol" w:hAnsi="Symbol" w:hint="default"/>
+        <w:sz w:val="20"/>
+      </w:rPr>
+    </w:lvl>
+    <w:lvl w:ilvl="3" w:tentative="1">
+      <w:start w:val="1"/>
+      <w:numFmt w:val="bullet"/>
+      <w:lvlText w:val=""/>
+      <w:lvlJc w:val="left"/>
+      <w:pPr>
+        <w:tabs>
+          <w:tab w:val="num" w:pos="2880"/>
+        </w:tabs>
+        <w:ind w:left="2880" w:hanging="360"/>
+      </w:pPr>
+      <w:rPr>
+        <w:rFonts w:ascii="Symbol" w:hAnsi="Symbol" w:hint="default"/>
+        <w:sz w:val="20"/>
+      </w:rPr>
+    </w:lvl>
+    <w:lvl w:ilvl="4" w:tentative="1">
+      <w:start w:val="1"/>
+      <w:numFmt w:val="bullet"/>
+      <w:lvlText w:val=""/>
+      <w:lvlJc w:val="left"/>
+      <w:pPr>
+        <w:tabs>
+          <w:tab w:val="num" w:pos="3600"/>
+        </w:tabs>
+        <w:ind w:left="3600" w:hanging="360"/>
+      </w:pPr>
+      <w:rPr>
+        <w:rFonts w:ascii="Symbol" w:hAnsi="Symbol" w:hint="default"/>
+        <w:sz w:val="20"/>
+      </w:rPr>
+    </w:lvl>
+    <w:lvl w:ilvl="5" w:tentative="1">
+      <w:start w:val="1"/>
+      <w:numFmt w:val="bullet"/>
+      <w:lvlText w:val=""/>
+      <w:lvlJc w:val="left"/>
+      <w:pPr>
+        <w:tabs>
+          <w:tab w:val="num" w:pos="4320"/>
+        </w:tabs>
+        <w:ind w:left="4320" w:hanging="360"/>
+      </w:pPr>
+      <w:rPr>
+        <w:rFonts w:ascii="Symbol" w:hAnsi="Symbol" w:hint="default"/>
+        <w:sz w:val="20"/>
+      </w:rPr>
+    </w:lvl>
+    <w:lvl w:ilvl="6" w:tentative="1">
+      <w:start w:val="1"/>
+      <w:numFmt w:val="bullet"/>
+      <w:lvlText w:val=""/>
+      <w:lvlJc w:val="left"/>
+      <w:pPr>
+        <w:tabs>
+          <w:tab w:val="num" w:pos="5040"/>
+        </w:tabs>
+        <w:ind w:left="5040" w:hanging="360"/>
+      </w:pPr>
+      <w:rPr>
+        <w:rFonts w:ascii="Symbol" w:hAnsi="Symbol" w:hint="default"/>
+        <w:sz w:val="20"/>
+      </w:rPr>
+    </w:lvl>
+    <w:lvl w:ilvl="7" w:tentative="1">
+      <w:start w:val="1"/>
+      <w:numFmt w:val="bullet"/>
+      <w:lvlText w:val=""/>
+      <w:lvlJc w:val="left"/>
+      <w:pPr>
+        <w:tabs>
+          <w:tab w:val="num" w:pos="5760"/>
+        </w:tabs>
+        <w:ind w:left="5760" w:hanging="360"/>
+      </w:pPr>
+      <w:rPr>
+        <w:rFonts w:ascii="Symbol" w:hAnsi="Symbol" w:hint="default"/>
+        <w:sz w:val="20"/>
+      </w:rPr>
+    </w:lvl>
+    <w:lvl w:ilvl="8" w:tentative="1">
+      <w:start w:val="1"/>
+      <w:numFmt w:val="bullet"/>
+      <w:lvlText w:val=""/>
+      <w:lvlJc w:val="left"/>
+      <w:pPr>
+        <w:tabs>
+          <w:tab w:val="num" w:pos="6480"/>
+        </w:tabs>
+        <w:ind w:left="6480" w:hanging="360"/>
+      </w:pPr>
+      <w:rPr>
+        <w:rFonts w:ascii="Symbol" w:hAnsi="Symbol" w:hint="default"/>
+        <w:sz w:val="20"/>
+      </w:rPr>
+    </w:lvl>
+  </w:abstractNum>
+  <w:abstractNum w:abstractNumId="24" w15:restartNumberingAfterBreak="0">
+    <w:nsid w:val="621E5B4B"/>
+    <w:multiLevelType w:val="multilevel"/>
+    <w:tmpl w:val="12A8121A"/>
+    <w:lvl w:ilvl="0">
+      <w:start w:val="1"/>
+      <w:numFmt w:val="bullet"/>
+      <w:lvlText w:val=""/>
+      <w:lvlJc w:val="left"/>
+      <w:pPr>
+        <w:tabs>
+          <w:tab w:val="num" w:pos="720"/>
+        </w:tabs>
+        <w:ind w:left="720" w:hanging="360"/>
+      </w:pPr>
+      <w:rPr>
+        <w:rFonts w:ascii="Symbol" w:hAnsi="Symbol" w:hint="default"/>
+        <w:sz w:val="20"/>
+      </w:rPr>
+    </w:lvl>
+    <w:lvl w:ilvl="1" w:tentative="1">
+      <w:start w:val="1"/>
+      <w:numFmt w:val="bullet"/>
+      <w:lvlText w:val=""/>
+      <w:lvlJc w:val="left"/>
+      <w:pPr>
+        <w:tabs>
+          <w:tab w:val="num" w:pos="1440"/>
+        </w:tabs>
+        <w:ind w:left="1440" w:hanging="360"/>
+      </w:pPr>
+      <w:rPr>
+        <w:rFonts w:ascii="Symbol" w:hAnsi="Symbol" w:hint="default"/>
+        <w:sz w:val="20"/>
+      </w:rPr>
+    </w:lvl>
+    <w:lvl w:ilvl="2" w:tentative="1">
+      <w:start w:val="1"/>
+      <w:numFmt w:val="bullet"/>
+      <w:lvlText w:val=""/>
+      <w:lvlJc w:val="left"/>
+      <w:pPr>
+        <w:tabs>
+          <w:tab w:val="num" w:pos="2160"/>
+        </w:tabs>
+        <w:ind w:left="2160" w:hanging="360"/>
+      </w:pPr>
+      <w:rPr>
+        <w:rFonts w:ascii="Symbol" w:hAnsi="Symbol" w:hint="default"/>
+        <w:sz w:val="20"/>
+      </w:rPr>
+    </w:lvl>
+    <w:lvl w:ilvl="3" w:tentative="1">
+      <w:start w:val="1"/>
+      <w:numFmt w:val="bullet"/>
+      <w:lvlText w:val=""/>
+      <w:lvlJc w:val="left"/>
+      <w:pPr>
+        <w:tabs>
+          <w:tab w:val="num" w:pos="2880"/>
+        </w:tabs>
+        <w:ind w:left="2880" w:hanging="360"/>
+      </w:pPr>
+      <w:rPr>
+        <w:rFonts w:ascii="Symbol" w:hAnsi="Symbol" w:hint="default"/>
+        <w:sz w:val="20"/>
+      </w:rPr>
+    </w:lvl>
+    <w:lvl w:ilvl="4" w:tentative="1">
+      <w:start w:val="1"/>
+      <w:numFmt w:val="bullet"/>
+      <w:lvlText w:val=""/>
+      <w:lvlJc w:val="left"/>
+      <w:pPr>
+        <w:tabs>
+          <w:tab w:val="num" w:pos="3600"/>
+        </w:tabs>
+        <w:ind w:left="3600" w:hanging="360"/>
+      </w:pPr>
+      <w:rPr>
+        <w:rFonts w:ascii="Symbol" w:hAnsi="Symbol" w:hint="default"/>
+        <w:sz w:val="20"/>
+      </w:rPr>
+    </w:lvl>
+    <w:lvl w:ilvl="5" w:tentative="1">
+      <w:start w:val="1"/>
+      <w:numFmt w:val="bullet"/>
+      <w:lvlText w:val=""/>
+      <w:lvlJc w:val="left"/>
+      <w:pPr>
+        <w:tabs>
+          <w:tab w:val="num" w:pos="4320"/>
+        </w:tabs>
+        <w:ind w:left="4320" w:hanging="360"/>
+      </w:pPr>
+      <w:rPr>
+        <w:rFonts w:ascii="Symbol" w:hAnsi="Symbol" w:hint="default"/>
+        <w:sz w:val="20"/>
+      </w:rPr>
+    </w:lvl>
+    <w:lvl w:ilvl="6" w:tentative="1">
+      <w:start w:val="1"/>
+      <w:numFmt w:val="bullet"/>
+      <w:lvlText w:val=""/>
+      <w:lvlJc w:val="left"/>
+      <w:pPr>
+        <w:tabs>
+          <w:tab w:val="num" w:pos="5040"/>
+        </w:tabs>
+        <w:ind w:left="5040" w:hanging="360"/>
+      </w:pPr>
+      <w:rPr>
+        <w:rFonts w:ascii="Symbol" w:hAnsi="Symbol" w:hint="default"/>
+        <w:sz w:val="20"/>
+      </w:rPr>
+    </w:lvl>
+    <w:lvl w:ilvl="7" w:tentative="1">
+      <w:start w:val="1"/>
+      <w:numFmt w:val="bullet"/>
+      <w:lvlText w:val=""/>
+      <w:lvlJc w:val="left"/>
+      <w:pPr>
+        <w:tabs>
+          <w:tab w:val="num" w:pos="5760"/>
+        </w:tabs>
+        <w:ind w:left="5760" w:hanging="360"/>
+      </w:pPr>
+      <w:rPr>
+        <w:rFonts w:ascii="Symbol" w:hAnsi="Symbol" w:hint="default"/>
+        <w:sz w:val="20"/>
+      </w:rPr>
+    </w:lvl>
+    <w:lvl w:ilvl="8" w:tentative="1">
+      <w:start w:val="1"/>
+      <w:numFmt w:val="bullet"/>
+      <w:lvlText w:val=""/>
+      <w:lvlJc w:val="left"/>
+      <w:pPr>
+        <w:tabs>
+          <w:tab w:val="num" w:pos="6480"/>
+        </w:tabs>
+        <w:ind w:left="6480" w:hanging="360"/>
+      </w:pPr>
+      <w:rPr>
+        <w:rFonts w:ascii="Symbol" w:hAnsi="Symbol" w:hint="default"/>
+        <w:sz w:val="20"/>
+      </w:rPr>
+    </w:lvl>
+  </w:abstractNum>
+  <w:abstractNum w:abstractNumId="25" w15:restartNumberingAfterBreak="0">
     <w:nsid w:val="63063873"/>
     <w:multiLevelType w:val="multilevel"/>
     <w:tmpl w:val="9DF0AD7C"/>
@@ -3450,7 +5780,156 @@
       </w:rPr>
     </w:lvl>
   </w:abstractNum>
-  <w:abstractNum w:abstractNumId="11" w15:restartNumberingAfterBreak="0">
+  <w:abstractNum w:abstractNumId="26" w15:restartNumberingAfterBreak="0">
+    <w:nsid w:val="6B4C16B9"/>
+    <w:multiLevelType w:val="multilevel"/>
+    <w:tmpl w:val="F9BADF90"/>
+    <w:lvl w:ilvl="0">
+      <w:start w:val="1"/>
+      <w:numFmt w:val="bullet"/>
+      <w:lvlText w:val=""/>
+      <w:lvlJc w:val="left"/>
+      <w:pPr>
+        <w:tabs>
+          <w:tab w:val="num" w:pos="720"/>
+        </w:tabs>
+        <w:ind w:left="720" w:hanging="360"/>
+      </w:pPr>
+      <w:rPr>
+        <w:rFonts w:ascii="Symbol" w:hAnsi="Symbol" w:hint="default"/>
+        <w:sz w:val="20"/>
+      </w:rPr>
+    </w:lvl>
+    <w:lvl w:ilvl="1" w:tentative="1">
+      <w:start w:val="1"/>
+      <w:numFmt w:val="bullet"/>
+      <w:lvlText w:val=""/>
+      <w:lvlJc w:val="left"/>
+      <w:pPr>
+        <w:tabs>
+          <w:tab w:val="num" w:pos="1440"/>
+        </w:tabs>
+        <w:ind w:left="1440" w:hanging="360"/>
+      </w:pPr>
+      <w:rPr>
+        <w:rFonts w:ascii="Symbol" w:hAnsi="Symbol" w:hint="default"/>
+        <w:sz w:val="20"/>
+      </w:rPr>
+    </w:lvl>
+    <w:lvl w:ilvl="2" w:tentative="1">
+      <w:start w:val="1"/>
+      <w:numFmt w:val="bullet"/>
+      <w:lvlText w:val=""/>
+      <w:lvlJc w:val="left"/>
+      <w:pPr>
+        <w:tabs>
+          <w:tab w:val="num" w:pos="2160"/>
+        </w:tabs>
+        <w:ind w:left="2160" w:hanging="360"/>
+      </w:pPr>
+      <w:rPr>
+        <w:rFonts w:ascii="Symbol" w:hAnsi="Symbol" w:hint="default"/>
+        <w:sz w:val="20"/>
+      </w:rPr>
+    </w:lvl>
+    <w:lvl w:ilvl="3" w:tentative="1">
+      <w:start w:val="1"/>
+      <w:numFmt w:val="bullet"/>
+      <w:lvlText w:val=""/>
+      <w:lvlJc w:val="left"/>
+      <w:pPr>
+        <w:tabs>
+          <w:tab w:val="num" w:pos="2880"/>
+        </w:tabs>
+        <w:ind w:left="2880" w:hanging="360"/>
+      </w:pPr>
+      <w:rPr>
+        <w:rFonts w:ascii="Symbol" w:hAnsi="Symbol" w:hint="default"/>
+        <w:sz w:val="20"/>
+      </w:rPr>
+    </w:lvl>
+    <w:lvl w:ilvl="4" w:tentative="1">
+      <w:start w:val="1"/>
+      <w:numFmt w:val="bullet"/>
+      <w:lvlText w:val=""/>
+      <w:lvlJc w:val="left"/>
+      <w:pPr>
+        <w:tabs>
+          <w:tab w:val="num" w:pos="3600"/>
+        </w:tabs>
+        <w:ind w:left="3600" w:hanging="360"/>
+      </w:pPr>
+      <w:rPr>
+        <w:rFonts w:ascii="Symbol" w:hAnsi="Symbol" w:hint="default"/>
+        <w:sz w:val="20"/>
+      </w:rPr>
+    </w:lvl>
+    <w:lvl w:ilvl="5" w:tentative="1">
+      <w:start w:val="1"/>
+      <w:numFmt w:val="bullet"/>
+      <w:lvlText w:val=""/>
+      <w:lvlJc w:val="left"/>
+      <w:pPr>
+        <w:tabs>
+          <w:tab w:val="num" w:pos="4320"/>
+        </w:tabs>
+        <w:ind w:left="4320" w:hanging="360"/>
+      </w:pPr>
+      <w:rPr>
+        <w:rFonts w:ascii="Symbol" w:hAnsi="Symbol" w:hint="default"/>
+        <w:sz w:val="20"/>
+      </w:rPr>
+    </w:lvl>
+    <w:lvl w:ilvl="6" w:tentative="1">
+      <w:start w:val="1"/>
+      <w:numFmt w:val="bullet"/>
+      <w:lvlText w:val=""/>
+      <w:lvlJc w:val="left"/>
+      <w:pPr>
+        <w:tabs>
+          <w:tab w:val="num" w:pos="5040"/>
+        </w:tabs>
+        <w:ind w:left="5040" w:hanging="360"/>
+      </w:pPr>
+      <w:rPr>
+        <w:rFonts w:ascii="Symbol" w:hAnsi="Symbol" w:hint="default"/>
+        <w:sz w:val="20"/>
+      </w:rPr>
+    </w:lvl>
+    <w:lvl w:ilvl="7" w:tentative="1">
+      <w:start w:val="1"/>
+      <w:numFmt w:val="bullet"/>
+      <w:lvlText w:val=""/>
+      <w:lvlJc w:val="left"/>
+      <w:pPr>
+        <w:tabs>
+          <w:tab w:val="num" w:pos="5760"/>
+        </w:tabs>
+        <w:ind w:left="5760" w:hanging="360"/>
+      </w:pPr>
+      <w:rPr>
+        <w:rFonts w:ascii="Symbol" w:hAnsi="Symbol" w:hint="default"/>
+        <w:sz w:val="20"/>
+      </w:rPr>
+    </w:lvl>
+    <w:lvl w:ilvl="8" w:tentative="1">
+      <w:start w:val="1"/>
+      <w:numFmt w:val="bullet"/>
+      <w:lvlText w:val=""/>
+      <w:lvlJc w:val="left"/>
+      <w:pPr>
+        <w:tabs>
+          <w:tab w:val="num" w:pos="6480"/>
+        </w:tabs>
+        <w:ind w:left="6480" w:hanging="360"/>
+      </w:pPr>
+      <w:rPr>
+        <w:rFonts w:ascii="Symbol" w:hAnsi="Symbol" w:hint="default"/>
+        <w:sz w:val="20"/>
+      </w:rPr>
+    </w:lvl>
+  </w:abstractNum>
+  <w:abstractNum w:abstractNumId="27" w15:restartNumberingAfterBreak="0">
     <w:nsid w:val="6D02401F"/>
     <w:multiLevelType w:val="multilevel"/>
     <w:tmpl w:val="6114CEAC"/>
@@ -3599,7 +6078,7 @@
       </w:rPr>
     </w:lvl>
   </w:abstractNum>
-  <w:abstractNum w:abstractNumId="12" w15:restartNumberingAfterBreak="0">
+  <w:abstractNum w:abstractNumId="28" w15:restartNumberingAfterBreak="0">
     <w:nsid w:val="6EAF0DC8"/>
     <w:multiLevelType w:val="multilevel"/>
     <w:tmpl w:val="CB68DB90"/>
@@ -3748,7 +6227,7 @@
       </w:rPr>
     </w:lvl>
   </w:abstractNum>
-  <w:abstractNum w:abstractNumId="13" w15:restartNumberingAfterBreak="0">
+  <w:abstractNum w:abstractNumId="29" w15:restartNumberingAfterBreak="0">
     <w:nsid w:val="716911EF"/>
     <w:multiLevelType w:val="multilevel"/>
     <w:tmpl w:val="6AF240DA"/>
@@ -3898,49 +6377,117 @@
     </w:lvl>
   </w:abstractNum>
   <w:num w:numId="1">
-    <w:abstractNumId w:val="8"/>
+    <w:abstractNumId w:val="20"/>
     <w:lvlOverride w:ilvl="0">
       <w:startOverride w:val="1"/>
     </w:lvlOverride>
   </w:num>
   <w:num w:numId="2">
-    <w:abstractNumId w:val="5"/>
+    <w:abstractNumId w:val="17"/>
   </w:num>
   <w:num w:numId="3">
+    <w:abstractNumId w:val="28"/>
+  </w:num>
+  <w:num w:numId="4">
+    <w:abstractNumId w:val="22"/>
+  </w:num>
+  <w:num w:numId="5">
+    <w:abstractNumId w:val="25"/>
+  </w:num>
+  <w:num w:numId="6">
+    <w:abstractNumId w:val="29"/>
+  </w:num>
+  <w:num w:numId="7">
+    <w:abstractNumId w:val="8"/>
+  </w:num>
+  <w:num w:numId="8">
+    <w:abstractNumId w:val="19"/>
+  </w:num>
+  <w:num w:numId="9">
+    <w:abstractNumId w:val="13"/>
+  </w:num>
+  <w:num w:numId="10">
+    <w:abstractNumId w:val="27"/>
+  </w:num>
+  <w:num w:numId="11">
+    <w:abstractNumId w:val="4"/>
+  </w:num>
+  <w:num w:numId="12">
+    <w:abstractNumId w:val="11"/>
+  </w:num>
+  <w:num w:numId="13">
+    <w:abstractNumId w:val="16"/>
+  </w:num>
+  <w:num w:numId="14">
+    <w:abstractNumId w:val="18"/>
+  </w:num>
+  <w:num w:numId="15">
+    <w:abstractNumId w:val="1"/>
+    <w:lvlOverride w:ilvl="0">
+      <w:startOverride w:val="1"/>
+    </w:lvlOverride>
+  </w:num>
+  <w:num w:numId="16">
+    <w:abstractNumId w:val="15"/>
+  </w:num>
+  <w:num w:numId="17">
     <w:abstractNumId w:val="12"/>
   </w:num>
-  <w:num w:numId="4">
+  <w:num w:numId="18">
+    <w:abstractNumId w:val="26"/>
+  </w:num>
+  <w:num w:numId="19">
+    <w:abstractNumId w:val="5"/>
+    <w:lvlOverride w:ilvl="0">
+      <w:startOverride w:val="1"/>
+    </w:lvlOverride>
+  </w:num>
+  <w:num w:numId="20">
+    <w:abstractNumId w:val="5"/>
+    <w:lvlOverride w:ilvl="0"/>
+    <w:lvlOverride w:ilvl="1">
+      <w:startOverride w:val="1"/>
+    </w:lvlOverride>
+  </w:num>
+  <w:num w:numId="21">
+    <w:abstractNumId w:val="5"/>
+    <w:lvlOverride w:ilvl="0"/>
+    <w:lvlOverride w:ilvl="1">
+      <w:startOverride w:val="1"/>
+    </w:lvlOverride>
+  </w:num>
+  <w:num w:numId="22">
+    <w:abstractNumId w:val="6"/>
+  </w:num>
+  <w:num w:numId="23">
+    <w:abstractNumId w:val="2"/>
+  </w:num>
+  <w:num w:numId="24">
+    <w:abstractNumId w:val="7"/>
+  </w:num>
+  <w:num w:numId="25">
+    <w:abstractNumId w:val="21"/>
+  </w:num>
+  <w:num w:numId="26">
+    <w:abstractNumId w:val="14"/>
+  </w:num>
+  <w:num w:numId="27">
+    <w:abstractNumId w:val="23"/>
+  </w:num>
+  <w:num w:numId="28">
+    <w:abstractNumId w:val="0"/>
+  </w:num>
+  <w:num w:numId="29">
     <w:abstractNumId w:val="9"/>
   </w:num>
-  <w:num w:numId="5">
+  <w:num w:numId="30">
     <w:abstractNumId w:val="10"/>
   </w:num>
-  <w:num w:numId="6">
-    <w:abstractNumId w:val="13"/>
-  </w:num>
-  <w:num w:numId="7">
-    <w:abstractNumId w:val="1"/>
-  </w:num>
-  <w:num w:numId="8">
-    <w:abstractNumId w:val="7"/>
-  </w:num>
-  <w:num w:numId="9">
+  <w:num w:numId="31">
     <w:abstractNumId w:val="3"/>
   </w:num>
-  <w:num w:numId="10">
-    <w:abstractNumId w:val="11"/>
-  </w:num>
-  <w:num w:numId="11">
-    <w:abstractNumId w:val="0"/>
-  </w:num>
-  <w:num w:numId="12">
-    <w:abstractNumId w:val="2"/>
-  </w:num>
-  <w:num w:numId="13">
-    <w:abstractNumId w:val="4"/>
-  </w:num>
-  <w:num w:numId="14">
-    <w:abstractNumId w:val="6"/>
+  <w:num w:numId="32">
+    <w:abstractNumId w:val="24"/>
   </w:num>
   <w:numIdMacAtCleanup w:val="14"/>
 </w:numbering>

</xml_diff>